<commit_message>
Added - Report and Images
</commit_message>
<xml_diff>
--- a/Lab 3/Report/Assignment3-report.docx
+++ b/Lab 3/Report/Assignment3-report.docx
@@ -8,7 +8,10 @@
         <w:jc w:val="center"/>
       </w:pPr>
       <w:r>
-        <w:t>Lab assignment 1</w:t>
+        <w:t xml:space="preserve">Lab assignment </w:t>
+      </w:r>
+      <w:r>
+        <w:t>3</w:t>
       </w:r>
     </w:p>
     <w:p>
@@ -17,16 +20,7 @@
         <w:jc w:val="center"/>
       </w:pPr>
       <w:r>
-        <w:t>Artificial neural networks</w:t>
-      </w:r>
-      <w:r>
-        <w:t xml:space="preserve"> </w:t>
-      </w:r>
-      <w:r>
-        <w:t>using</w:t>
-      </w:r>
-      <w:r>
-        <w:t xml:space="preserve"> back propagation</w:t>
+        <w:t>Solving the Traveling Salesman problem with Genetic Algorithms</w:t>
       </w:r>
     </w:p>
     <w:p>
@@ -87,13 +81,8 @@
         </w:rPr>
       </w:pPr>
       <w:r>
-        <w:t xml:space="preserve">Ning </w:t>
-      </w:r>
-      <w:proofErr w:type="spellStart"/>
-      <w:r>
-        <w:t>Xiong</w:t>
-      </w:r>
-      <w:proofErr w:type="spellEnd"/>
+        <w:t>Ning Xiong</w:t>
+      </w:r>
       <w:r>
         <w:tab/>
       </w:r>
@@ -178,18 +167,8 @@
           <w:b w:val="0"/>
           <w:i/>
         </w:rPr>
-        <w:t xml:space="preserve">Robin </w:t>
-      </w:r>
-      <w:proofErr w:type="spellStart"/>
-      <w:r>
-        <w:rPr>
-          <w:rStyle w:val="Stark"/>
-          <w:b w:val="0"/>
-          <w:i/>
-        </w:rPr>
-        <w:t>Calmegård</w:t>
-      </w:r>
-      <w:proofErr w:type="spellEnd"/>
+        <w:t>Robin Calmegård</w:t>
+      </w:r>
       <w:r>
         <w:rPr>
           <w:rStyle w:val="Stark"/>
@@ -264,16 +243,6 @@
           <w:t>dss10002@student.mdh.se</w:t>
         </w:r>
       </w:hyperlink>
-      <w:bookmarkStart w:id="0" w:name="_GoBack"/>
-      <w:bookmarkEnd w:id="0"/>
-    </w:p>
-    <w:p>
-      <w:pPr>
-        <w:rPr>
-          <w:rStyle w:val="Stark"/>
-          <w:lang w:val="sv-SE"/>
-        </w:rPr>
-      </w:pPr>
     </w:p>
     <w:p>
       <w:pPr>
@@ -281,12 +250,14 @@
         <w:rPr>
           <w:rStyle w:val="Stark"/>
           <w:b w:val="0"/>
+          <w:bCs w:val="0"/>
         </w:rPr>
       </w:pPr>
       <w:r>
         <w:rPr>
           <w:rStyle w:val="Stark"/>
           <w:b w:val="0"/>
+          <w:bCs w:val="0"/>
         </w:rPr>
         <w:t>Abstract</w:t>
       </w:r>
@@ -296,43 +267,51 @@
         <w:jc w:val="both"/>
       </w:pPr>
       <w:r>
-        <w:t xml:space="preserve">This report is written in relation to Assignment 1 in the course </w:t>
-      </w:r>
-      <w:r>
-        <w:t>‘</w:t>
-      </w:r>
-      <w:r>
-        <w:t>DVA427 – Learning Systems</w:t>
-      </w:r>
-      <w:r>
-        <w:t>’</w:t>
-      </w:r>
-      <w:r>
-        <w:t xml:space="preserve"> at </w:t>
-      </w:r>
-      <w:proofErr w:type="spellStart"/>
-      <w:r>
-        <w:t>Mälardalens</w:t>
-      </w:r>
-      <w:proofErr w:type="spellEnd"/>
-      <w:r>
-        <w:t xml:space="preserve"> University.</w:t>
-      </w:r>
-      <w:r>
-        <w:t xml:space="preserve"> </w:t>
-      </w:r>
-      <w:r>
-        <w:t xml:space="preserve">The assignment is to develop a competent neural network to predict ‘etch-depth’ for a Reactive-Ion-Etching (RIE) machine based on predefined selected sensor signals gathered in .txt files. The Neural-Network may be implemented with any programming language as well as framework. </w:t>
+        <w:t>This report is written in relation to Assignment 3 in the course ‘DVA427 – Learning Systems’ at Mälardalens University. The assignment is to develop an application that applies an optimization algorithm, e.g. Genetic Algorithm (GA) to solve The Traveling Salesman Problem (TSP)</w:t>
+      </w:r>
+      <w:r>
+        <w:t>. TSP is</w:t>
       </w:r>
       <w:r>
         <w:br/>
-        <w:t>In continuation this report will describe and summarize the following information: the structure of neural-network selected, the learning algorithm used, the evolving of performance (errors with iterations), performance on training data and performance on test data</w:t>
+      </w:r>
+      <w:r>
+        <w:t xml:space="preserve">generally described </w:t>
+      </w:r>
+      <w:r>
+        <w:t>as follows:</w:t>
       </w:r>
     </w:p>
     <w:p>
       <w:pPr>
         <w:jc w:val="both"/>
-      </w:pPr>
+        <w:rPr>
+          <w:i/>
+        </w:rPr>
+      </w:pPr>
+      <w:r>
+        <w:rPr>
+          <w:i/>
+        </w:rPr>
+        <w:t xml:space="preserve">Given a list of cities and the distance between each other, which is the shortest route to travel across all the cities? Such that, you visit all the cities once and you start and finish in the same city. </w:t>
+      </w:r>
+    </w:p>
+    <w:p>
+      <w:pPr>
+        <w:jc w:val="both"/>
+      </w:pPr>
+      <w:r>
+        <w:t>This report will cover the following information:</w:t>
+      </w:r>
+      <w:r>
+        <w:t xml:space="preserve"> An explanation of the important operation of the employed algorithm to solve the TSP problem, an explanation of the representation of the individual</w:t>
+      </w:r>
+      <w:r>
+        <w:t>s solution</w:t>
+      </w:r>
+      <w:r>
+        <w:t xml:space="preserve"> in the algorithm, The equation of the fitness function used, the configuration of parameters in the algorithm, Illustrations of the evolution of the population over iterations, also a showcase of the best result obtained by this algorithm. </w:t>
+      </w:r>
     </w:p>
     <w:p>
       <w:pPr>
@@ -347,7 +326,7 @@
         <w:jc w:val="both"/>
       </w:pPr>
       <w:r>
-        <w:t>The software for the assignment is built with C# programming language and uses predefined graphical libraries offered in Microsoft’s Integrated Development Environment (IDE) Visual Studio 2015 for the user interface (UI).</w:t>
+        <w:t>The software for the assignment is built with C# programming language and uses predefined graphical libraries offered in Microsoft’s Integrated Development Environment (IDE) Visual Studio 2015 for the user interface (UI), as well as an external library ‘Sparrow Toolkit’ which contains a set of Data Visualization controls, charts etc.</w:t>
       </w:r>
     </w:p>
     <w:p>
@@ -363,319 +342,19 @@
         <w:jc w:val="both"/>
       </w:pPr>
       <w:r>
-        <w:t>The interface is built to dynamically create, load and save Neural-Networks and configurations, for a wider range of testing. The UI also has a graph component tha</w:t>
-      </w:r>
-      <w:r>
-        <w:t>t better visualize the improvement</w:t>
-      </w:r>
-      <w:r>
-        <w:t xml:space="preserve"> of training and test performance of the neural-network</w:t>
-      </w:r>
-      <w:r>
-        <w:t xml:space="preserve"> in real time</w:t>
-      </w:r>
-      <w:r>
-        <w:t>.</w:t>
-      </w:r>
-    </w:p>
-    <w:p>
-      <w:pPr>
-        <w:pStyle w:val="Rubrik2"/>
-      </w:pPr>
-      <w:r>
-        <w:t>Artificial Neural Network</w:t>
-      </w:r>
-    </w:p>
-    <w:p>
-      <w:pPr>
-        <w:pStyle w:val="Rubrik3"/>
-      </w:pPr>
-      <w:r>
-        <w:t>Structure of neural-network selected:</w:t>
-      </w:r>
-    </w:p>
-    <w:p>
-      <w:pPr>
+        <w:t>The user-interface is built to be easy to use, with controls for loading different layouts from file, configuring the parameters of the algorithm as well as collecting the results of computation</w:t>
+      </w:r>
+      <w:r>
+        <w:t xml:space="preserve"> (Figure 1)</w:t>
+      </w:r>
+      <w:r>
+        <w:t xml:space="preserve">. </w:t>
+      </w:r>
+    </w:p>
+    <w:p>
+      <w:pPr>
+        <w:keepNext/>
         <w:jc w:val="both"/>
-      </w:pPr>
-      <w:r>
-        <w:t>The structure selected for the artificial neural-network is a standard ‘Multilayered Perceptron (MLP) – Feed Forward Artificial Neural Network (FFANN), with one hidden layer as well as one input and output layer. The solution implemented can handle several different configurations with different amount of; input, hidden, output</w:t>
-      </w:r>
-      <w:r>
-        <w:t xml:space="preserve"> nodes</w:t>
-      </w:r>
-      <w:r>
-        <w:t>. But for this assignment it is specifically configured with 3 inputs, X hidden and 1 output.</w:t>
-      </w:r>
-    </w:p>
-    <w:p>
-      <w:pPr>
-        <w:jc w:val="both"/>
-      </w:pPr>
-      <w:r>
-        <w:t xml:space="preserve">All data for the network is normalized by a Gaussian Normalization function, therefore the computation of data is suitable to be activated with a </w:t>
-      </w:r>
-      <w:proofErr w:type="gramStart"/>
-      <w:r>
-        <w:t>Hyperbolic</w:t>
-      </w:r>
-      <w:proofErr w:type="gramEnd"/>
-      <w:r>
-        <w:t xml:space="preserve"> tangent function for the input to hidden layer and uses a simple </w:t>
-      </w:r>
-      <w:proofErr w:type="spellStart"/>
-      <w:r>
-        <w:t>LogSigmoid</w:t>
-      </w:r>
-      <w:proofErr w:type="spellEnd"/>
-      <w:r>
-        <w:t xml:space="preserve"> function for the hidden to output layer. </w:t>
-      </w:r>
-    </w:p>
-    <w:p>
-      <w:pPr>
-        <w:pStyle w:val="Rubrik3"/>
-      </w:pPr>
-      <w:r>
-        <w:lastRenderedPageBreak/>
-        <w:t>Learning algorithm used:</w:t>
-      </w:r>
-    </w:p>
-    <w:p>
-      <w:pPr>
-        <w:jc w:val="both"/>
-      </w:pPr>
-      <w:r>
-        <w:t xml:space="preserve">The learning algorithm used </w:t>
-      </w:r>
-      <w:r>
-        <w:t>with this neural-network is a variant of the Backpropagation Algorithm:</w:t>
-      </w:r>
-    </w:p>
-    <w:tbl>
-      <w:tblPr>
-        <w:tblStyle w:val="Tabellrutnt"/>
-        <w:tblW w:w="0" w:type="auto"/>
-        <w:tblLook w:val="04A0" w:firstRow="1" w:lastRow="0" w:firstColumn="1" w:lastColumn="0" w:noHBand="0" w:noVBand="1"/>
-      </w:tblPr>
-      <w:tblGrid>
-        <w:gridCol w:w="9062"/>
-      </w:tblGrid>
-      <w:tr>
-        <w:tc>
-          <w:tcPr>
-            <w:tcW w:w="9062" w:type="dxa"/>
-          </w:tcPr>
-          <w:p>
-            <w:pPr>
-              <w:rPr>
-                <w:color w:val="538135" w:themeColor="accent6" w:themeShade="BF"/>
-              </w:rPr>
-            </w:pPr>
-            <w:proofErr w:type="spellStart"/>
-            <w:r>
-              <w:rPr>
-                <w:color w:val="538135" w:themeColor="accent6" w:themeShade="BF"/>
-              </w:rPr>
-              <w:t>Reapeat</w:t>
-            </w:r>
-            <w:proofErr w:type="spellEnd"/>
-            <w:r>
-              <w:rPr>
-                <w:color w:val="538135" w:themeColor="accent6" w:themeShade="BF"/>
-              </w:rPr>
-              <w:br/>
-              <w:t xml:space="preserve">   Shuffle </w:t>
-            </w:r>
-            <w:proofErr w:type="spellStart"/>
-            <w:r>
-              <w:rPr>
-                <w:color w:val="538135" w:themeColor="accent6" w:themeShade="BF"/>
-              </w:rPr>
-              <w:t>TrainingData</w:t>
-            </w:r>
-            <w:proofErr w:type="spellEnd"/>
-            <w:r>
-              <w:rPr>
-                <w:color w:val="538135" w:themeColor="accent6" w:themeShade="BF"/>
-              </w:rPr>
-              <w:t xml:space="preserve"> sequence (helps with BP algorithm getting “stuck”)</w:t>
-            </w:r>
-            <w:r>
-              <w:rPr>
-                <w:color w:val="538135" w:themeColor="accent6" w:themeShade="BF"/>
-              </w:rPr>
-              <w:br/>
-              <w:t xml:space="preserve">   For each training example in data</w:t>
-            </w:r>
-            <w:r>
-              <w:rPr>
-                <w:color w:val="538135" w:themeColor="accent6" w:themeShade="BF"/>
-              </w:rPr>
-              <w:br/>
-            </w:r>
-            <w:r>
-              <w:rPr>
-                <w:color w:val="538135" w:themeColor="accent6" w:themeShade="BF"/>
-              </w:rPr>
-              <w:tab/>
-              <w:t>1. Compute and store output from training example</w:t>
-            </w:r>
-          </w:p>
-          <w:p>
-            <w:pPr>
-              <w:ind w:firstLine="1304"/>
-              <w:rPr>
-                <w:color w:val="538135" w:themeColor="accent6" w:themeShade="BF"/>
-              </w:rPr>
-            </w:pPr>
-            <w:r>
-              <w:rPr>
-                <w:color w:val="538135" w:themeColor="accent6" w:themeShade="BF"/>
-              </w:rPr>
-              <w:t>If (</w:t>
-            </w:r>
-            <w:proofErr w:type="gramStart"/>
-            <w:r>
-              <w:rPr>
-                <w:color w:val="538135" w:themeColor="accent6" w:themeShade="BF"/>
-              </w:rPr>
-              <w:t>t !</w:t>
-            </w:r>
-            <w:proofErr w:type="gramEnd"/>
-            <w:r>
-              <w:rPr>
-                <w:color w:val="538135" w:themeColor="accent6" w:themeShade="BF"/>
-              </w:rPr>
-              <w:t>= 0)</w:t>
-            </w:r>
-            <w:r>
-              <w:rPr>
-                <w:color w:val="538135" w:themeColor="accent6" w:themeShade="BF"/>
-              </w:rPr>
-              <w:br/>
-              <w:t xml:space="preserve">                             2. Compute error term for output layer</w:t>
-            </w:r>
-            <w:r>
-              <w:rPr>
-                <w:color w:val="538135" w:themeColor="accent6" w:themeShade="BF"/>
-              </w:rPr>
-              <w:br/>
-              <w:t xml:space="preserve">  </w:t>
-            </w:r>
-            <w:r>
-              <w:rPr>
-                <w:color w:val="538135" w:themeColor="accent6" w:themeShade="BF"/>
-              </w:rPr>
-              <w:tab/>
-              <w:t xml:space="preserve">   3. Compute the “error” term for hidden layer</w:t>
-            </w:r>
-            <w:r>
-              <w:rPr>
-                <w:color w:val="538135" w:themeColor="accent6" w:themeShade="BF"/>
-              </w:rPr>
-              <w:br/>
-              <w:t xml:space="preserve">  </w:t>
-            </w:r>
-            <w:r>
-              <w:rPr>
-                <w:color w:val="538135" w:themeColor="accent6" w:themeShade="BF"/>
-              </w:rPr>
-              <w:tab/>
-              <w:t xml:space="preserve">   4. Compute Weight-Update-Gradients</w:t>
-            </w:r>
-            <w:r>
-              <w:rPr>
-                <w:color w:val="538135" w:themeColor="accent6" w:themeShade="BF"/>
-              </w:rPr>
-              <w:br/>
-              <w:t xml:space="preserve">  </w:t>
-            </w:r>
-            <w:r>
-              <w:rPr>
-                <w:color w:val="538135" w:themeColor="accent6" w:themeShade="BF"/>
-              </w:rPr>
-              <w:tab/>
-              <w:t xml:space="preserve">   5. Update Weights</w:t>
-            </w:r>
-          </w:p>
-          <w:p>
-            <w:pPr>
-              <w:rPr>
-                <w:color w:val="538135" w:themeColor="accent6" w:themeShade="BF"/>
-              </w:rPr>
-            </w:pPr>
-            <w:r>
-              <w:rPr>
-                <w:color w:val="538135" w:themeColor="accent6" w:themeShade="BF"/>
-              </w:rPr>
-              <w:t xml:space="preserve">Check if (Epoch reached or acceptable </w:t>
-            </w:r>
-            <w:proofErr w:type="gramStart"/>
-            <w:r>
-              <w:rPr>
-                <w:color w:val="538135" w:themeColor="accent6" w:themeShade="BF"/>
-              </w:rPr>
-              <w:t>Accuracy(</w:t>
-            </w:r>
-            <w:proofErr w:type="gramEnd"/>
-            <w:r>
-              <w:rPr>
-                <w:color w:val="538135" w:themeColor="accent6" w:themeShade="BF"/>
-              </w:rPr>
-              <w:t>overfitting stop)) then break iteration.</w:t>
-            </w:r>
-          </w:p>
-        </w:tc>
-      </w:tr>
-    </w:tbl>
-    <w:p>
-      <w:pPr>
-        <w:pStyle w:val="Rubrik2"/>
-        <w:rPr>
-          <w:rFonts w:asciiTheme="minorHAnsi" w:eastAsiaTheme="minorEastAsia" w:hAnsiTheme="minorHAnsi" w:cstheme="minorBidi"/>
-          <w:color w:val="538135" w:themeColor="accent6" w:themeShade="BF"/>
-          <w:sz w:val="22"/>
-          <w:szCs w:val="22"/>
-        </w:rPr>
-      </w:pPr>
-    </w:p>
-    <w:p>
-      <w:pPr>
-        <w:jc w:val="both"/>
-      </w:pPr>
-      <w:r>
-        <w:t xml:space="preserve">The Backpropagation algorithm has some known issues where the performance of the network might get stuck at local minima, for this we have a function that shuffles the order of training examples between each iteration (although for this application it hasn’t been proven to be a very efficient countermeasure). </w:t>
-      </w:r>
-    </w:p>
-    <w:p>
-      <w:pPr>
-        <w:pStyle w:val="Rubrik2"/>
-      </w:pPr>
-      <w:r>
-        <w:rPr>
-          <w:rFonts w:asciiTheme="minorHAnsi" w:eastAsiaTheme="minorEastAsia" w:hAnsiTheme="minorHAnsi" w:cstheme="minorBidi"/>
-          <w:color w:val="538135" w:themeColor="accent6" w:themeShade="BF"/>
-          <w:sz w:val="22"/>
-          <w:szCs w:val="22"/>
-        </w:rPr>
-        <w:br/>
-      </w:r>
-      <w:r>
-        <w:t>Results</w:t>
-      </w:r>
-    </w:p>
-    <w:p>
-      <w:pPr>
-        <w:pStyle w:val="Rubrik3"/>
-      </w:pPr>
-      <w:r>
-        <w:t>Performance (error over iterations)</w:t>
-      </w:r>
-    </w:p>
-    <w:p>
-      <w:pPr>
-        <w:keepNext/>
       </w:pPr>
       <w:r>
         <w:rPr>
@@ -683,10 +362,10 @@
           <w:lang w:val="en-GB"/>
         </w:rPr>
         <w:drawing>
-          <wp:inline distT="0" distB="0" distL="0" distR="0" wp14:anchorId="226908E6" wp14:editId="32872829">
-            <wp:extent cx="4819650" cy="3867150"/>
+          <wp:inline distT="0" distB="0" distL="0" distR="0" wp14:anchorId="4307C392" wp14:editId="1BE68C30">
+            <wp:extent cx="2199600" cy="1620000"/>
             <wp:effectExtent l="0" t="0" r="0" b="0"/>
-            <wp:docPr id="1" name="Bildobjekt 1"/>
+            <wp:docPr id="2" name="Bildobjekt 2"/>
             <wp:cNvGraphicFramePr>
               <a:graphicFrameLocks xmlns:a="http://schemas.openxmlformats.org/drawingml/2006/main" noChangeAspect="1"/>
             </wp:cNvGraphicFramePr>
@@ -706,7 +385,7 @@
                   <pic:spPr>
                     <a:xfrm>
                       <a:off x="0" y="0"/>
-                      <a:ext cx="4819650" cy="3867150"/>
+                      <a:ext cx="2199600" cy="1620000"/>
                     </a:xfrm>
                     <a:prstGeom prst="rect">
                       <a:avLst/>
@@ -722,6 +401,7 @@
     <w:p>
       <w:pPr>
         <w:pStyle w:val="Beskrivning"/>
+        <w:jc w:val="both"/>
       </w:pPr>
       <w:r>
         <w:t xml:space="preserve">Figure </w:t>
@@ -745,101 +425,507 @@
         <w:fldChar w:fldCharType="end"/>
       </w:r>
       <w:r>
-        <w:t>. Evolving of Performance Graph.</w:t>
-      </w:r>
-    </w:p>
-    <w:p>
-      <w:r>
-        <w:t>In the graph above (Figure 1.) the Neural-Network used is configured with:</w:t>
-      </w:r>
-    </w:p>
-    <w:p>
-      <w:pPr>
-        <w:pStyle w:val="Liststycke"/>
-        <w:numPr>
-          <w:ilvl w:val="0"/>
-          <w:numId w:val="1"/>
-        </w:numPr>
-      </w:pPr>
-      <w:r>
-        <w:t>One input layer – with 3 nodes</w:t>
-      </w:r>
-    </w:p>
-    <w:p>
-      <w:pPr>
-        <w:pStyle w:val="Liststycke"/>
-        <w:numPr>
-          <w:ilvl w:val="0"/>
-          <w:numId w:val="1"/>
-        </w:numPr>
+        <w:t>. User-Interface, assignment 3.</w:t>
+      </w:r>
+    </w:p>
+    <w:p>
+      <w:pPr>
+        <w:pStyle w:val="Rubrik2"/>
       </w:pPr>
       <w:r>
         <w:lastRenderedPageBreak/>
-        <w:t>One hidden layer – with 75 nodes</w:t>
-      </w:r>
-    </w:p>
-    <w:p>
-      <w:pPr>
-        <w:pStyle w:val="Liststycke"/>
-        <w:numPr>
-          <w:ilvl w:val="0"/>
-          <w:numId w:val="1"/>
-        </w:numPr>
-      </w:pPr>
-      <w:r>
-        <w:t>One Output layer – with 1 node</w:t>
-      </w:r>
-    </w:p>
-    <w:p>
-      <w:pPr>
-        <w:pStyle w:val="Liststycke"/>
-        <w:numPr>
-          <w:ilvl w:val="0"/>
-          <w:numId w:val="1"/>
-        </w:numPr>
-      </w:pPr>
-      <w:r>
-        <w:t xml:space="preserve">A learning rate of 0.00065 (value that affects the gradients which </w:t>
-      </w:r>
-      <w:r>
-        <w:t>the weights will be updated with</w:t>
+        <w:t>Genetic Algorithm</w:t>
+      </w:r>
+    </w:p>
+    <w:tbl>
+      <w:tblPr>
+        <w:tblStyle w:val="Tabellrutnt"/>
+        <w:tblW w:w="0" w:type="auto"/>
+        <w:tblLook w:val="04A0" w:firstRow="1" w:lastRow="0" w:firstColumn="1" w:lastColumn="0" w:noHBand="0" w:noVBand="1"/>
+      </w:tblPr>
+      <w:tblGrid>
+        <w:gridCol w:w="9062"/>
+      </w:tblGrid>
+      <w:tr>
+        <w:tc>
+          <w:tcPr>
+            <w:tcW w:w="9062" w:type="dxa"/>
+          </w:tcPr>
+          <w:p>
+            <w:pPr>
+              <w:rPr>
+                <w:color w:val="538135" w:themeColor="accent6" w:themeShade="BF"/>
+              </w:rPr>
+            </w:pPr>
+            <w:r>
+              <w:rPr>
+                <w:color w:val="538135" w:themeColor="accent6" w:themeShade="BF"/>
+              </w:rPr>
+              <w:t>Initialize first generation with Random DNA</w:t>
+            </w:r>
+          </w:p>
+          <w:p>
+            <w:pPr>
+              <w:rPr>
+                <w:color w:val="538135" w:themeColor="accent6" w:themeShade="BF"/>
+              </w:rPr>
+            </w:pPr>
+          </w:p>
+          <w:p>
+            <w:pPr>
+              <w:rPr>
+                <w:color w:val="538135" w:themeColor="accent6" w:themeShade="BF"/>
+              </w:rPr>
+            </w:pPr>
+            <w:r>
+              <w:rPr>
+                <w:color w:val="538135" w:themeColor="accent6" w:themeShade="BF"/>
+              </w:rPr>
+              <w:t>Repeat</w:t>
+            </w:r>
+          </w:p>
+          <w:p>
+            <w:pPr>
+              <w:rPr>
+                <w:color w:val="538135" w:themeColor="accent6" w:themeShade="BF"/>
+              </w:rPr>
+            </w:pPr>
+            <w:r>
+              <w:rPr>
+                <w:color w:val="538135" w:themeColor="accent6" w:themeShade="BF"/>
+              </w:rPr>
+              <w:t>For each Individual in Population</w:t>
+            </w:r>
+          </w:p>
+          <w:p>
+            <w:pPr>
+              <w:ind w:firstLine="1304"/>
+              <w:rPr>
+                <w:color w:val="538135" w:themeColor="accent6" w:themeShade="BF"/>
+              </w:rPr>
+            </w:pPr>
+            <w:r>
+              <w:rPr>
+                <w:color w:val="538135" w:themeColor="accent6" w:themeShade="BF"/>
+              </w:rPr>
+              <w:t>Compute fitness and store result bound to individuals DNA</w:t>
+            </w:r>
+          </w:p>
+          <w:p>
+            <w:pPr>
+              <w:rPr>
+                <w:color w:val="538135" w:themeColor="accent6" w:themeShade="BF"/>
+              </w:rPr>
+            </w:pPr>
+            <w:r>
+              <w:rPr>
+                <w:color w:val="538135" w:themeColor="accent6" w:themeShade="BF"/>
+              </w:rPr>
+              <w:t>End For each</w:t>
+            </w:r>
+          </w:p>
+          <w:p>
+            <w:pPr>
+              <w:rPr>
+                <w:color w:val="538135" w:themeColor="accent6" w:themeShade="BF"/>
+              </w:rPr>
+            </w:pPr>
+          </w:p>
+          <w:p>
+            <w:pPr>
+              <w:rPr>
+                <w:color w:val="538135" w:themeColor="accent6" w:themeShade="BF"/>
+              </w:rPr>
+            </w:pPr>
+            <w:r>
+              <w:rPr>
+                <w:color w:val="538135" w:themeColor="accent6" w:themeShade="BF"/>
+              </w:rPr>
+              <w:t>Sort Population by fitness</w:t>
+            </w:r>
+          </w:p>
+          <w:p>
+            <w:pPr>
+              <w:rPr>
+                <w:color w:val="538135" w:themeColor="accent6" w:themeShade="BF"/>
+              </w:rPr>
+            </w:pPr>
+            <w:r>
+              <w:rPr>
+                <w:color w:val="538135" w:themeColor="accent6" w:themeShade="BF"/>
+              </w:rPr>
+              <w:t>Reproduce</w:t>
+            </w:r>
+            <w:r>
+              <w:rPr>
+                <w:color w:val="538135" w:themeColor="accent6" w:themeShade="BF"/>
+              </w:rPr>
+              <w:t xml:space="preserve"> </w:t>
+            </w:r>
+            <w:r>
+              <w:rPr>
+                <w:color w:val="538135" w:themeColor="accent6" w:themeShade="BF"/>
+              </w:rPr>
+              <w:t>Population</w:t>
+            </w:r>
+          </w:p>
+          <w:p>
+            <w:pPr>
+              <w:rPr>
+                <w:color w:val="538135" w:themeColor="accent6" w:themeShade="BF"/>
+              </w:rPr>
+            </w:pPr>
+            <w:r>
+              <w:rPr>
+                <w:color w:val="538135" w:themeColor="accent6" w:themeShade="BF"/>
+              </w:rPr>
+              <w:tab/>
+              <w:t>For each child to be created</w:t>
+            </w:r>
+          </w:p>
+          <w:p>
+            <w:pPr>
+              <w:ind w:left="1304" w:firstLine="1304"/>
+              <w:rPr>
+                <w:color w:val="538135" w:themeColor="accent6" w:themeShade="BF"/>
+              </w:rPr>
+            </w:pPr>
+            <w:r>
+              <w:rPr>
+                <w:color w:val="538135" w:themeColor="accent6" w:themeShade="BF"/>
+              </w:rPr>
+              <w:t>Cross breed ParentA, ParentB</w:t>
+            </w:r>
+          </w:p>
+          <w:p>
+            <w:pPr>
+              <w:ind w:left="1304" w:firstLine="1304"/>
+              <w:rPr>
+                <w:color w:val="538135" w:themeColor="accent6" w:themeShade="BF"/>
+              </w:rPr>
+            </w:pPr>
+            <w:r>
+              <w:rPr>
+                <w:color w:val="538135" w:themeColor="accent6" w:themeShade="BF"/>
+              </w:rPr>
+              <w:t>If (rnd_value == mutate)</w:t>
+            </w:r>
+          </w:p>
+          <w:p>
+            <w:pPr>
+              <w:ind w:left="2608" w:firstLine="1304"/>
+              <w:rPr>
+                <w:color w:val="538135" w:themeColor="accent6" w:themeShade="BF"/>
+              </w:rPr>
+            </w:pPr>
+            <w:r>
+              <w:rPr>
+                <w:color w:val="538135" w:themeColor="accent6" w:themeShade="BF"/>
+              </w:rPr>
+              <w:t>Mutate child</w:t>
+            </w:r>
+          </w:p>
+          <w:p>
+            <w:pPr>
+              <w:rPr>
+                <w:color w:val="538135" w:themeColor="accent6" w:themeShade="BF"/>
+              </w:rPr>
+            </w:pPr>
+            <w:r>
+              <w:rPr>
+                <w:color w:val="538135" w:themeColor="accent6" w:themeShade="BF"/>
+              </w:rPr>
+              <w:tab/>
+              <w:t>End For each</w:t>
+            </w:r>
+          </w:p>
+          <w:p>
+            <w:pPr>
+              <w:rPr>
+                <w:color w:val="538135" w:themeColor="accent6" w:themeShade="BF"/>
+              </w:rPr>
+            </w:pPr>
+          </w:p>
+          <w:p>
+            <w:pPr>
+              <w:rPr>
+                <w:color w:val="538135" w:themeColor="accent6" w:themeShade="BF"/>
+              </w:rPr>
+            </w:pPr>
+            <w:r>
+              <w:rPr>
+                <w:color w:val="538135" w:themeColor="accent6" w:themeShade="BF"/>
+              </w:rPr>
+              <w:t>Select Individuals to be replaced by new generation</w:t>
+            </w:r>
+          </w:p>
+          <w:p>
+            <w:pPr>
+              <w:rPr>
+                <w:color w:val="538135" w:themeColor="accent6" w:themeShade="BF"/>
+              </w:rPr>
+            </w:pPr>
+            <w:r>
+              <w:rPr>
+                <w:color w:val="538135" w:themeColor="accent6" w:themeShade="BF"/>
+              </w:rPr>
+              <w:tab/>
+              <w:t>Replace Individual from bottom of Population</w:t>
+            </w:r>
+          </w:p>
+          <w:p>
+            <w:pPr>
+              <w:rPr>
+                <w:color w:val="538135" w:themeColor="accent6" w:themeShade="BF"/>
+              </w:rPr>
+            </w:pPr>
+            <w:r>
+              <w:rPr>
+                <w:color w:val="538135" w:themeColor="accent6" w:themeShade="BF"/>
+              </w:rPr>
+              <w:tab/>
+            </w:r>
+            <w:r>
+              <w:rPr>
+                <w:color w:val="538135" w:themeColor="accent6" w:themeShade="BF"/>
+              </w:rPr>
+              <w:tab/>
+              <w:t>For each child in new generation</w:t>
+            </w:r>
+          </w:p>
+          <w:p>
+            <w:pPr>
+              <w:rPr>
+                <w:color w:val="538135" w:themeColor="accent6" w:themeShade="BF"/>
+              </w:rPr>
+            </w:pPr>
+            <w:r>
+              <w:rPr>
+                <w:color w:val="538135" w:themeColor="accent6" w:themeShade="BF"/>
+              </w:rPr>
+              <w:tab/>
+            </w:r>
+            <w:r>
+              <w:rPr>
+                <w:color w:val="538135" w:themeColor="accent6" w:themeShade="BF"/>
+              </w:rPr>
+              <w:tab/>
+            </w:r>
+            <w:r>
+              <w:rPr>
+                <w:color w:val="538135" w:themeColor="accent6" w:themeShade="BF"/>
+              </w:rPr>
+              <w:tab/>
+            </w:r>
+            <w:r>
+              <w:rPr>
+                <w:color w:val="538135" w:themeColor="accent6" w:themeShade="BF"/>
+              </w:rPr>
+              <w:t>n = iteration</w:t>
+            </w:r>
+          </w:p>
+          <w:p>
+            <w:pPr>
+              <w:rPr>
+                <w:color w:val="538135" w:themeColor="accent6" w:themeShade="BF"/>
+              </w:rPr>
+            </w:pPr>
+            <w:r>
+              <w:rPr>
+                <w:color w:val="538135" w:themeColor="accent6" w:themeShade="BF"/>
+              </w:rPr>
+              <w:tab/>
+            </w:r>
+            <w:r>
+              <w:rPr>
+                <w:color w:val="538135" w:themeColor="accent6" w:themeShade="BF"/>
+              </w:rPr>
+              <w:tab/>
+            </w:r>
+            <w:r>
+              <w:rPr>
+                <w:color w:val="538135" w:themeColor="accent6" w:themeShade="BF"/>
+              </w:rPr>
+              <w:tab/>
+              <w:t>Population[populationSize - n] = new child</w:t>
+            </w:r>
+          </w:p>
+          <w:p>
+            <w:pPr>
+              <w:rPr>
+                <w:color w:val="538135" w:themeColor="accent6" w:themeShade="BF"/>
+              </w:rPr>
+            </w:pPr>
+            <w:r>
+              <w:rPr>
+                <w:color w:val="538135" w:themeColor="accent6" w:themeShade="BF"/>
+              </w:rPr>
+              <w:tab/>
+            </w:r>
+            <w:r>
+              <w:rPr>
+                <w:color w:val="538135" w:themeColor="accent6" w:themeShade="BF"/>
+              </w:rPr>
+              <w:tab/>
+              <w:t>End For each</w:t>
+            </w:r>
+          </w:p>
+          <w:p>
+            <w:pPr>
+              <w:rPr>
+                <w:color w:val="538135" w:themeColor="accent6" w:themeShade="BF"/>
+              </w:rPr>
+            </w:pPr>
+          </w:p>
+          <w:p>
+            <w:pPr>
+              <w:rPr>
+                <w:color w:val="538135" w:themeColor="accent6" w:themeShade="BF"/>
+              </w:rPr>
+            </w:pPr>
+            <w:r>
+              <w:rPr>
+                <w:color w:val="538135" w:themeColor="accent6" w:themeShade="BF"/>
+              </w:rPr>
+              <w:t>Force mutate duplicates</w:t>
+            </w:r>
+          </w:p>
+          <w:p>
+            <w:pPr>
+              <w:rPr>
+                <w:color w:val="538135" w:themeColor="accent6" w:themeShade="BF"/>
+              </w:rPr>
+            </w:pPr>
+            <w:r>
+              <w:rPr>
+                <w:color w:val="538135" w:themeColor="accent6" w:themeShade="BF"/>
+              </w:rPr>
+              <w:tab/>
+              <w:t>For each Individual check each Individual</w:t>
+            </w:r>
+          </w:p>
+          <w:p>
+            <w:pPr>
+              <w:rPr>
+                <w:color w:val="538135" w:themeColor="accent6" w:themeShade="BF"/>
+              </w:rPr>
+            </w:pPr>
+            <w:r>
+              <w:rPr>
+                <w:color w:val="538135" w:themeColor="accent6" w:themeShade="BF"/>
+              </w:rPr>
+              <w:tab/>
+            </w:r>
+            <w:r>
+              <w:rPr>
+                <w:color w:val="538135" w:themeColor="accent6" w:themeShade="BF"/>
+              </w:rPr>
+              <w:tab/>
+              <w:t>If (IndividualA DNA == IndividualB DNA)</w:t>
+            </w:r>
+          </w:p>
+          <w:p>
+            <w:pPr>
+              <w:rPr>
+                <w:color w:val="538135" w:themeColor="accent6" w:themeShade="BF"/>
+              </w:rPr>
+            </w:pPr>
+            <w:r>
+              <w:rPr>
+                <w:color w:val="538135" w:themeColor="accent6" w:themeShade="BF"/>
+              </w:rPr>
+              <w:tab/>
+            </w:r>
+            <w:r>
+              <w:rPr>
+                <w:color w:val="538135" w:themeColor="accent6" w:themeShade="BF"/>
+              </w:rPr>
+              <w:tab/>
+            </w:r>
+            <w:r>
+              <w:rPr>
+                <w:color w:val="538135" w:themeColor="accent6" w:themeShade="BF"/>
+              </w:rPr>
+              <w:tab/>
+              <w:t>Mutate IndividualB</w:t>
+            </w:r>
+          </w:p>
+          <w:p>
+            <w:pPr>
+              <w:rPr>
+                <w:color w:val="538135" w:themeColor="accent6" w:themeShade="BF"/>
+              </w:rPr>
+            </w:pPr>
+            <w:r>
+              <w:rPr>
+                <w:color w:val="538135" w:themeColor="accent6" w:themeShade="BF"/>
+              </w:rPr>
+              <w:tab/>
+              <w:t>End For each</w:t>
+            </w:r>
+          </w:p>
+          <w:p>
+            <w:pPr>
+              <w:rPr>
+                <w:color w:val="538135" w:themeColor="accent6" w:themeShade="BF"/>
+              </w:rPr>
+            </w:pPr>
+          </w:p>
+          <w:p>
+            <w:r>
+              <w:rPr>
+                <w:color w:val="538135" w:themeColor="accent6" w:themeShade="BF"/>
+              </w:rPr>
+              <w:t>Check if (maxIterations reached or User stopped algorithm)</w:t>
+            </w:r>
+          </w:p>
+        </w:tc>
+      </w:tr>
+    </w:tbl>
+    <w:p/>
+    <w:p>
+      <w:pPr>
+        <w:pStyle w:val="Rubrik3"/>
+      </w:pPr>
+      <w:r>
+        <w:t>Key</w:t>
+      </w:r>
+      <w:r>
+        <w:t xml:space="preserve"> Operations</w:t>
+      </w:r>
+      <w:r>
+        <w:t xml:space="preserve"> of </w:t>
+      </w:r>
+      <w:r>
+        <w:t>the Algorithm</w:t>
+      </w:r>
+    </w:p>
+    <w:p>
+      <w:pPr>
+        <w:pStyle w:val="Rubrik4"/>
+      </w:pPr>
+      <w:r>
+        <w:t>Fitness Computation</w:t>
+      </w:r>
+    </w:p>
+    <w:p>
+      <w:pPr>
+        <w:jc w:val="both"/>
+      </w:pPr>
+      <w:r>
+        <w:t>The equation to compute the fitness of an individual in the population is the sum of the Euclidean distances of the route specified by the individuals DNA</w:t>
+      </w:r>
+      <w:r>
+        <w:t xml:space="preserve"> (Figure </w:t>
+      </w:r>
+      <w:r>
+        <w:t>2</w:t>
       </w:r>
       <w:r>
         <w:t>)</w:t>
       </w:r>
-    </w:p>
-    <w:p>
-      <w:pPr>
-        <w:pStyle w:val="Liststycke"/>
-        <w:numPr>
-          <w:ilvl w:val="0"/>
-          <w:numId w:val="1"/>
-        </w:numPr>
-      </w:pPr>
-      <w:r>
-        <w:t>A momentum of 1.1 (value that affects the general speed of learning)</w:t>
-      </w:r>
-    </w:p>
-    <w:p>
-      <w:pPr>
-        <w:jc w:val="both"/>
-      </w:pPr>
-      <w:r>
-        <w:t xml:space="preserve">As shown in the graph (Figure 1) the error value (sum of difference between output and target-output squared) becomes smaller as the iterations go on. It is also visible that the improvement of performance gets less significant as the iterations get higher, this is because of the importance of the error-value in the update-weights function, where the rule is: the smaller the error the smaller the adjustment of the weights. For most cases the neural-network can be assumed to merely approximate an error-value of zero </w:t>
-      </w:r>
-      <w:r>
-        <w:t>but never actually</w:t>
-      </w:r>
-      <w:r>
-        <w:t xml:space="preserve"> reach it. </w:t>
-      </w:r>
-    </w:p>
-    <w:p>
-      <w:pPr>
-        <w:pStyle w:val="Rubrik3"/>
-      </w:pPr>
-      <w:r>
-        <w:t>Training &amp; Test Performance</w:t>
+      <w:r>
+        <w:t xml:space="preserve">. </w:t>
       </w:r>
     </w:p>
     <w:p>
@@ -852,10 +938,10 @@
           <w:lang w:val="en-GB"/>
         </w:rPr>
         <w:drawing>
-          <wp:inline distT="0" distB="0" distL="0" distR="0" wp14:anchorId="09254FF1" wp14:editId="777883A6">
-            <wp:extent cx="4819650" cy="3867150"/>
+          <wp:inline distT="0" distB="0" distL="0" distR="0" wp14:anchorId="17B684BD" wp14:editId="500F0A2B">
+            <wp:extent cx="5760720" cy="422910"/>
             <wp:effectExtent l="0" t="0" r="0" b="0"/>
-            <wp:docPr id="2" name="Bildobjekt 2"/>
+            <wp:docPr id="1" name="Bildobjekt 1"/>
             <wp:cNvGraphicFramePr>
               <a:graphicFrameLocks xmlns:a="http://schemas.openxmlformats.org/drawingml/2006/main" noChangeAspect="1"/>
             </wp:cNvGraphicFramePr>
@@ -875,7 +961,7 @@
                   <pic:spPr>
                     <a:xfrm>
                       <a:off x="0" y="0"/>
-                      <a:ext cx="4819650" cy="3867150"/>
+                      <a:ext cx="5760720" cy="422910"/>
                     </a:xfrm>
                     <a:prstGeom prst="rect">
                       <a:avLst/>
@@ -914,7 +1000,21 @@
         <w:fldChar w:fldCharType="end"/>
       </w:r>
       <w:r>
-        <w:t>. Training &amp; Test Performance Graph.</w:t>
+        <w:t xml:space="preserve">. </w:t>
+      </w:r>
+      <w:r>
+        <w:t>V</w:t>
+      </w:r>
+      <w:r>
+        <w:t>isualization of fitness equation.</w:t>
+      </w:r>
+    </w:p>
+    <w:p>
+      <w:pPr>
+        <w:pStyle w:val="Rubrik4"/>
+      </w:pPr>
+      <w:r>
+        <w:t>Representation of the Individuals solution</w:t>
       </w:r>
     </w:p>
     <w:p>
@@ -922,7 +1022,105 @@
         <w:jc w:val="both"/>
       </w:pPr>
       <w:r>
-        <w:t>In this graph (Figure 2) both the ‘Performance of Iterations’ and the ‘Accuracy of testing’ is displayed. Vertically the values for the red line shall be read as decimal values just as Figure 1, where for the green line it should be read as a decimal representation of percentage (percentage of correct answers) where 0 – 1 equals 0 – 100%.</w:t>
+        <w:t xml:space="preserve">The representation of the Individuals solution or “DNA/Chromosomes” is made of an integer array with as many </w:t>
+      </w:r>
+      <w:r>
+        <w:t>indices as locations in the example “layout”</w:t>
+      </w:r>
+      <w:r>
+        <w:t>.</w:t>
+      </w:r>
+      <w:r>
+        <w:t xml:space="preserve"> The values in the DNA then represents an order of which to visit these locations (Figure </w:t>
+      </w:r>
+      <w:r>
+        <w:t>3</w:t>
+      </w:r>
+      <w:r>
+        <w:t>). Also noteworthy is that the first location in the DNA is always</w:t>
+      </w:r>
+      <w:r>
+        <w:t xml:space="preserve"> </w:t>
+      </w:r>
+      <w:r>
+        <w:t>the “home” of the individual e.g. the starting and endpoint of the route.</w:t>
+      </w:r>
+    </w:p>
+    <w:p>
+      <w:pPr>
+        <w:keepNext/>
+      </w:pPr>
+      <w:r>
+        <w:lastRenderedPageBreak/>
+        <w:pict>
+          <v:shapetype id="_x0000_t75" coordsize="21600,21600" o:spt="75" o:preferrelative="t" path="m@4@5l@4@11@9@11@9@5xe" filled="f" stroked="f">
+            <v:stroke joinstyle="miter"/>
+            <v:formulas>
+              <v:f eqn="if lineDrawn pixelLineWidth 0"/>
+              <v:f eqn="sum @0 1 0"/>
+              <v:f eqn="sum 0 0 @1"/>
+              <v:f eqn="prod @2 1 2"/>
+              <v:f eqn="prod @3 21600 pixelWidth"/>
+              <v:f eqn="prod @3 21600 pixelHeight"/>
+              <v:f eqn="sum @0 0 1"/>
+              <v:f eqn="prod @6 1 2"/>
+              <v:f eqn="prod @7 21600 pixelWidth"/>
+              <v:f eqn="sum @8 21600 0"/>
+              <v:f eqn="prod @7 21600 pixelHeight"/>
+              <v:f eqn="sum @10 21600 0"/>
+            </v:formulas>
+            <v:path o:extrusionok="f" gradientshapeok="t" o:connecttype="rect"/>
+            <o:lock v:ext="edit" aspectratio="t"/>
+          </v:shapetype>
+          <v:shape id="_x0000_i1025" type="#_x0000_t75" style="width:139.5pt;height:57pt">
+            <v:imagedata r:id="rId13" o:title="Namnlös teckning (1)"/>
+          </v:shape>
+        </w:pict>
+      </w:r>
+    </w:p>
+    <w:p>
+      <w:pPr>
+        <w:pStyle w:val="Beskrivning"/>
+      </w:pPr>
+      <w:r>
+        <w:t xml:space="preserve">Figure </w:t>
+      </w:r>
+      <w:r>
+        <w:fldChar w:fldCharType="begin"/>
+      </w:r>
+      <w:r>
+        <w:instrText xml:space="preserve"> SEQ Figure \* ARABIC </w:instrText>
+      </w:r>
+      <w:r>
+        <w:fldChar w:fldCharType="separate"/>
+      </w:r>
+      <w:r>
+        <w:rPr>
+          <w:noProof/>
+        </w:rPr>
+        <w:t>3</w:t>
+      </w:r>
+      <w:r>
+        <w:fldChar w:fldCharType="end"/>
+      </w:r>
+      <w:r>
+        <w:t>. Visualization of Individual DNA.</w:t>
+      </w:r>
+    </w:p>
+    <w:p>
+      <w:pPr>
+        <w:pStyle w:val="Rubrik4"/>
+      </w:pPr>
+      <w:r>
+        <w:t>Reproduction</w:t>
+      </w:r>
+    </w:p>
+    <w:p>
+      <w:pPr>
+        <w:pStyle w:val="Rubrik5"/>
+      </w:pPr>
+      <w:r>
+        <w:t>Selection of Individuals to breed</w:t>
       </w:r>
     </w:p>
     <w:p>
@@ -930,111 +1128,621 @@
         <w:jc w:val="both"/>
       </w:pPr>
       <w:r>
-        <w:t xml:space="preserve">As can be seen in the graph (Figure 2), when the iterations gets higher, the error value for training examples becomes smaller as well as accuracy for test examples gets better. This proves that the implemented neural-network is competent at learning and given an arbitrary large amount of training should be able to accurately predict answers to unseen problems. </w:t>
+        <w:t xml:space="preserve">Selection of Individuals for breeding in the algorithm is fairly straight forward; the population is split into two halves, the top half is the Elite of the population, the other </w:t>
+      </w:r>
+      <w:r>
+        <w:t xml:space="preserve">half </w:t>
+      </w:r>
+      <w:r>
+        <w:t>consist of those who didn’t quite make the cut. The Elite is the only individuals allowed to breed</w:t>
+      </w:r>
+      <w:r>
+        <w:t xml:space="preserve"> and they are also only allowed to breed with other individuals from the Elite half of the population. The selection of breeding partners within the Elite population is done completely random where any Elite may breed with any other Elite any number of times until the quota of offspring’s is met.</w:t>
+      </w:r>
+    </w:p>
+    <w:p>
+      <w:pPr>
+        <w:pStyle w:val="Rubrik5"/>
+      </w:pPr>
+      <w:r>
+        <w:t>Cross-Breeding</w:t>
+      </w:r>
+    </w:p>
+    <w:p>
+      <w:pPr>
+        <w:jc w:val="both"/>
+      </w:pPr>
+      <w:r>
+        <w:t xml:space="preserve">Breeding is done between two individuals with a 50% uniform crossover-rate, which means that the offspring of two individuals is likely to have equal influences of both parents. </w:t>
+      </w:r>
+      <w:r>
+        <w:t>This is done without any concern of the rules of the DNA-format which is:</w:t>
+      </w:r>
+    </w:p>
+    <w:p>
+      <w:pPr>
+        <w:pStyle w:val="Liststycke"/>
+        <w:numPr>
+          <w:ilvl w:val="0"/>
+          <w:numId w:val="3"/>
+        </w:numPr>
+      </w:pPr>
+      <w:r>
+        <w:t>All locations needs to be visited.</w:t>
+      </w:r>
+    </w:p>
+    <w:p>
+      <w:pPr>
+        <w:pStyle w:val="Liststycke"/>
+        <w:numPr>
+          <w:ilvl w:val="0"/>
+          <w:numId w:val="3"/>
+        </w:numPr>
+      </w:pPr>
+      <w:r>
+        <w:t xml:space="preserve">Locations </w:t>
+      </w:r>
+      <w:r>
+        <w:t>may only appear once</w:t>
+      </w:r>
+      <w:r>
+        <w:t xml:space="preserve"> in a route. </w:t>
+      </w:r>
+    </w:p>
+    <w:p>
+      <w:pPr>
+        <w:pStyle w:val="Liststycke"/>
+        <w:numPr>
+          <w:ilvl w:val="0"/>
+          <w:numId w:val="3"/>
+        </w:numPr>
+      </w:pPr>
+      <w:r>
+        <w:t>The route should start and finish on the same location.</w:t>
+      </w:r>
+    </w:p>
+    <w:p>
+      <w:pPr>
+        <w:jc w:val="both"/>
+      </w:pPr>
+      <w:r>
+        <w:t xml:space="preserve">To correct any flaws in the offspring’s DNA a list is created before the breeding-process that contains all available locations, these are then matched with the new chromosome to be added and “popped” from the available-list, afterwards a correction is made checking for any duplicates in the DNA, if found – that chromosome is then replaced with the first available location in the available-list.  </w:t>
+      </w:r>
+    </w:p>
+    <w:p>
+      <w:pPr>
+        <w:pStyle w:val="Rubrik5"/>
+      </w:pPr>
+      <w:r>
+        <w:t>Mutation</w:t>
+      </w:r>
+    </w:p>
+    <w:p>
+      <w:pPr>
+        <w:jc w:val="both"/>
+      </w:pPr>
+      <w:r>
+        <w:t>In a genetic-algorithm mutation is used as an additional way to achieve diversity and explore new solutions in the population, without it the population will basically not evolve at all.</w:t>
+      </w:r>
+    </w:p>
+    <w:p>
+      <w:pPr>
+        <w:jc w:val="both"/>
+      </w:pPr>
+      <w:r>
+        <w:t xml:space="preserve">There are three different kinds of mutation-functions defined in the implementation; Chromosome-Swap, Chromosome-Shift and Chromosome-Reverse-Range. </w:t>
+      </w:r>
+      <w:r>
+        <w:t>Possibly the most common function is the Chromosome-Swap where a chromosomes index simp</w:t>
+      </w:r>
+      <w:r>
+        <w:t>ly</w:t>
+      </w:r>
+      <w:r>
+        <w:t xml:space="preserve"> is swapped with another</w:t>
+      </w:r>
+      <w:r>
+        <w:t xml:space="preserve"> (Figure</w:t>
+      </w:r>
+      <w:r>
+        <w:t xml:space="preserve"> 5</w:t>
+      </w:r>
+      <w:r>
+        <w:t>). Although the swap function may solve more complex problems eventually we are impatient and want good results faster, that’s where the Chromosome-Shift and Chromosome-Reverse-Range comes in handy</w:t>
+      </w:r>
+      <w:r>
+        <w:t>.</w:t>
+      </w:r>
+    </w:p>
+    <w:p>
+      <w:pPr>
+        <w:keepNext/>
+      </w:pPr>
+      <w:r>
+        <w:rPr>
+          <w:noProof/>
+          <w:lang w:val="en-GB"/>
+        </w:rPr>
+        <w:t xml:space="preserve"> </w:t>
+      </w:r>
+      <w:r>
+        <w:rPr>
+          <w:noProof/>
+          <w:lang w:val="en-GB"/>
+        </w:rPr>
+        <w:drawing>
+          <wp:inline distT="0" distB="0" distL="0" distR="0" wp14:anchorId="7D7D682C" wp14:editId="4F126B20">
+            <wp:extent cx="2937600" cy="1440000"/>
+            <wp:effectExtent l="0" t="0" r="0" b="8255"/>
+            <wp:docPr id="14" name="Bildobjekt 14"/>
+            <wp:cNvGraphicFramePr>
+              <a:graphicFrameLocks xmlns:a="http://schemas.openxmlformats.org/drawingml/2006/main" noChangeAspect="1"/>
+            </wp:cNvGraphicFramePr>
+            <a:graphic xmlns:a="http://schemas.openxmlformats.org/drawingml/2006/main">
+              <a:graphicData uri="http://schemas.openxmlformats.org/drawingml/2006/picture">
+                <pic:pic xmlns:pic="http://schemas.openxmlformats.org/drawingml/2006/picture">
+                  <pic:nvPicPr>
+                    <pic:cNvPr id="1" name=""/>
+                    <pic:cNvPicPr/>
+                  </pic:nvPicPr>
+                  <pic:blipFill>
+                    <a:blip r:embed="rId14"/>
+                    <a:stretch>
+                      <a:fillRect/>
+                    </a:stretch>
+                  </pic:blipFill>
+                  <pic:spPr>
+                    <a:xfrm>
+                      <a:off x="0" y="0"/>
+                      <a:ext cx="2937600" cy="1440000"/>
+                    </a:xfrm>
+                    <a:prstGeom prst="rect">
+                      <a:avLst/>
+                    </a:prstGeom>
+                  </pic:spPr>
+                </pic:pic>
+              </a:graphicData>
+            </a:graphic>
+          </wp:inline>
+        </w:drawing>
+      </w:r>
+    </w:p>
+    <w:p>
+      <w:pPr>
+        <w:pStyle w:val="Beskrivning"/>
+      </w:pPr>
+      <w:r>
+        <w:t xml:space="preserve">Figure </w:t>
+      </w:r>
+      <w:r>
+        <w:fldChar w:fldCharType="begin"/>
+      </w:r>
+      <w:r>
+        <w:instrText xml:space="preserve"> SEQ Figure \* ARABIC </w:instrText>
+      </w:r>
+      <w:r>
+        <w:fldChar w:fldCharType="separate"/>
+      </w:r>
+      <w:r>
+        <w:rPr>
+          <w:noProof/>
+        </w:rPr>
+        <w:t>4</w:t>
+      </w:r>
+      <w:r>
+        <w:fldChar w:fldCharType="end"/>
+      </w:r>
+      <w:r>
+        <w:t>. Just a funny picture of mutation.</w:t>
+      </w:r>
+      <w:r>
+        <w:t xml:space="preserve"> (</w:t>
+      </w:r>
+      <w:r>
+        <w:t>http://themetapicture.com/media/picture.jpe</w:t>
+      </w:r>
+      <w:r>
+        <w:t>)</w:t>
+      </w:r>
+    </w:p>
+    <w:p>
+      <w:pPr>
+        <w:keepNext/>
+      </w:pPr>
+      <w:r>
+        <w:lastRenderedPageBreak/>
+        <w:pict>
+          <v:shape id="_x0000_i1026" type="#_x0000_t75" style="width:453pt;height:139.5pt">
+            <v:imagedata r:id="rId15" o:title="Chromosome-Swap (1)"/>
+          </v:shape>
+        </w:pict>
+      </w:r>
+    </w:p>
+    <w:p>
+      <w:pPr>
+        <w:pStyle w:val="Beskrivning"/>
+      </w:pPr>
+      <w:r>
+        <w:t xml:space="preserve">Figure </w:t>
+      </w:r>
+      <w:r>
+        <w:fldChar w:fldCharType="begin"/>
+      </w:r>
+      <w:r>
+        <w:instrText xml:space="preserve"> SEQ Figure \* ARABIC </w:instrText>
+      </w:r>
+      <w:r>
+        <w:fldChar w:fldCharType="separate"/>
+      </w:r>
+      <w:r>
+        <w:rPr>
+          <w:noProof/>
+        </w:rPr>
+        <w:t>5</w:t>
+      </w:r>
+      <w:r>
+        <w:fldChar w:fldCharType="end"/>
+      </w:r>
+      <w:r>
+        <w:t>. Visualization of Chromosome-Swap mutation.</w:t>
+      </w:r>
+    </w:p>
+    <w:p>
+      <w:pPr>
+        <w:jc w:val="both"/>
+      </w:pPr>
+      <w:r>
+        <w:t xml:space="preserve">The Chromosome-Shift mutation can solve a complex problem in a single mutation, for example: a route as AFBCDE → ABCDEF (Figure </w:t>
+      </w:r>
+      <w:r>
+        <w:t>6</w:t>
+      </w:r>
+      <w:r>
+        <w:t>), to solve this we need to “move” the first item to the last position, also moving all other items one index to the left. This cannot be achieved by using a single swap.</w:t>
+      </w:r>
+    </w:p>
+    <w:p>
+      <w:pPr>
+        <w:keepNext/>
+      </w:pPr>
+      <w:r>
+        <w:rPr>
+          <w:noProof/>
+          <w:lang w:val="en-GB"/>
+        </w:rPr>
+        <w:drawing>
+          <wp:inline distT="0" distB="0" distL="0" distR="0">
+            <wp:extent cx="5753100" cy="1771650"/>
+            <wp:effectExtent l="0" t="0" r="0" b="0"/>
+            <wp:docPr id="4" name="Bildobjekt 4" descr="C:\Users\dss10_000\AppData\Local\Microsoft\Windows\INetCache\Content.Word\Chromosome-Shift (1).png"/>
+            <wp:cNvGraphicFramePr>
+              <a:graphicFrameLocks xmlns:a="http://schemas.openxmlformats.org/drawingml/2006/main" noChangeAspect="1"/>
+            </wp:cNvGraphicFramePr>
+            <a:graphic xmlns:a="http://schemas.openxmlformats.org/drawingml/2006/main">
+              <a:graphicData uri="http://schemas.openxmlformats.org/drawingml/2006/picture">
+                <pic:pic xmlns:pic="http://schemas.openxmlformats.org/drawingml/2006/picture">
+                  <pic:nvPicPr>
+                    <pic:cNvPr id="0" name="Picture 24" descr="C:\Users\dss10_000\AppData\Local\Microsoft\Windows\INetCache\Content.Word\Chromosome-Shift (1).png"/>
+                    <pic:cNvPicPr>
+                      <a:picLocks noChangeAspect="1" noChangeArrowheads="1"/>
+                    </pic:cNvPicPr>
+                  </pic:nvPicPr>
+                  <pic:blipFill>
+                    <a:blip r:embed="rId16">
+                      <a:extLst>
+                        <a:ext uri="{28A0092B-C50C-407E-A947-70E740481C1C}">
+                          <a14:useLocalDpi xmlns:a14="http://schemas.microsoft.com/office/drawing/2010/main" val="0"/>
+                        </a:ext>
+                      </a:extLst>
+                    </a:blip>
+                    <a:srcRect/>
+                    <a:stretch>
+                      <a:fillRect/>
+                    </a:stretch>
+                  </pic:blipFill>
+                  <pic:spPr bwMode="auto">
+                    <a:xfrm>
+                      <a:off x="0" y="0"/>
+                      <a:ext cx="5753100" cy="1771650"/>
+                    </a:xfrm>
+                    <a:prstGeom prst="rect">
+                      <a:avLst/>
+                    </a:prstGeom>
+                    <a:noFill/>
+                    <a:ln>
+                      <a:noFill/>
+                    </a:ln>
+                  </pic:spPr>
+                </pic:pic>
+              </a:graphicData>
+            </a:graphic>
+          </wp:inline>
+        </w:drawing>
+      </w:r>
+    </w:p>
+    <w:p>
+      <w:pPr>
+        <w:pStyle w:val="Beskrivning"/>
+      </w:pPr>
+      <w:r>
+        <w:t xml:space="preserve">Figure </w:t>
+      </w:r>
+      <w:r>
+        <w:fldChar w:fldCharType="begin"/>
+      </w:r>
+      <w:r>
+        <w:instrText xml:space="preserve"> SEQ Figure \* ARABIC </w:instrText>
+      </w:r>
+      <w:r>
+        <w:fldChar w:fldCharType="separate"/>
+      </w:r>
+      <w:r>
+        <w:rPr>
+          <w:noProof/>
+        </w:rPr>
+        <w:t>6</w:t>
+      </w:r>
+      <w:r>
+        <w:fldChar w:fldCharType="end"/>
+      </w:r>
+      <w:r>
+        <w:t>. Visualization of Chromosome-Shift mutation.</w:t>
+      </w:r>
+    </w:p>
+    <w:p>
+      <w:pPr>
+        <w:jc w:val="both"/>
+      </w:pPr>
+      <w:r>
+        <w:t xml:space="preserve">Much like the shift function the Chromosome-Reverse-Range mutation may solve a more complex problem in a single mutation, for example: ABFEDCGH → ABCDEFGH (Figure </w:t>
+      </w:r>
+      <w:r>
+        <w:t>7</w:t>
+      </w:r>
+      <w:r>
+        <w:t xml:space="preserve">), those crossed lines seen in the figure means that we aren’t using the fastest route, to resolve this we simply need to avoid </w:t>
+      </w:r>
+      <w:r>
+        <w:t xml:space="preserve">crossed lines. This is something that either the swap or the shift function can solve in a single mutation. The chromosomes FEDC will need to be visited in the reverse order → CDEF to achieve this adjustment, and the reverse-range function does just that. </w:t>
+      </w:r>
+    </w:p>
+    <w:p>
+      <w:pPr>
+        <w:keepNext/>
+      </w:pPr>
+      <w:r>
+        <w:pict>
+          <v:shape id="_x0000_i1027" type="#_x0000_t75" style="width:453pt;height:139.5pt">
+            <v:imagedata r:id="rId17" o:title="Chromosome-Reverse-Range"/>
+          </v:shape>
+        </w:pict>
+      </w:r>
+    </w:p>
+    <w:p>
+      <w:pPr>
+        <w:pStyle w:val="Beskrivning"/>
+      </w:pPr>
+      <w:r>
+        <w:t xml:space="preserve">Figure </w:t>
+      </w:r>
+      <w:r>
+        <w:fldChar w:fldCharType="begin"/>
+      </w:r>
+      <w:r>
+        <w:instrText xml:space="preserve"> SEQ Figure \* ARABIC </w:instrText>
+      </w:r>
+      <w:r>
+        <w:fldChar w:fldCharType="separate"/>
+      </w:r>
+      <w:r>
+        <w:rPr>
+          <w:noProof/>
+        </w:rPr>
+        <w:t>7</w:t>
+      </w:r>
+      <w:r>
+        <w:fldChar w:fldCharType="end"/>
+      </w:r>
+      <w:r>
+        <w:t>. Visualization of Chromosome-Reverse-Range mutation</w:t>
       </w:r>
     </w:p>
     <w:p/>
     <w:p>
       <w:pPr>
+        <w:pStyle w:val="Rubrik4"/>
+      </w:pPr>
+      <w:r>
+        <w:lastRenderedPageBreak/>
+        <w:t>Force Mutation</w:t>
+      </w:r>
+    </w:p>
+    <w:p>
+      <w:pPr>
         <w:jc w:val="both"/>
       </w:pPr>
       <w:r>
-        <w:lastRenderedPageBreak/>
-        <w:t xml:space="preserve">Shown below is a table containing screen capture images of the applications graph component during runtime. </w:t>
-      </w:r>
-      <w:r>
-        <w:t xml:space="preserve">Each graph has a red and blue line, where the red line is the outputted answer from the neural-network and the blue line is the correct/expected answer. For each iteration there is an image showing a comparison of accuracy for both training and testing. </w:t>
-      </w:r>
-    </w:p>
+        <w:t xml:space="preserve">Another key-operation in this algorithm is the Force-mutation concept. In the search of the most optimized route through all locations diversity among the population is important, therefore we have deployed a function that simply forces duplicates in the population to mutate. </w:t>
+      </w:r>
+    </w:p>
+    <w:p>
+      <w:pPr>
+        <w:pStyle w:val="Rubrik2"/>
+      </w:pPr>
+      <w:r>
+        <w:rPr>
+          <w:rFonts w:asciiTheme="minorHAnsi" w:eastAsiaTheme="minorEastAsia" w:hAnsiTheme="minorHAnsi" w:cstheme="minorBidi"/>
+          <w:color w:val="538135" w:themeColor="accent6" w:themeShade="BF"/>
+          <w:sz w:val="22"/>
+          <w:szCs w:val="22"/>
+        </w:rPr>
+        <w:br/>
+      </w:r>
+      <w:r>
+        <w:t>Results</w:t>
+      </w:r>
+    </w:p>
+    <w:p>
+      <w:pPr>
+        <w:pStyle w:val="Rubrik3"/>
+      </w:pPr>
+      <w:r>
+        <w:t>Performance</w:t>
+      </w:r>
+      <w:r>
+        <w:t xml:space="preserve"> over generations</w:t>
+      </w:r>
+    </w:p>
+    <w:p>
+      <w:pPr>
+        <w:jc w:val="both"/>
+      </w:pPr>
+      <w:r>
+        <w:t>T</w:t>
+      </w:r>
+      <w:r>
+        <w:t xml:space="preserve">he table (Table 1) </w:t>
+      </w:r>
+      <w:r>
+        <w:t xml:space="preserve">as well as the figure (Figure </w:t>
+      </w:r>
+      <w:r>
+        <w:t>8</w:t>
+      </w:r>
+      <w:r>
+        <w:t xml:space="preserve">) below </w:t>
+      </w:r>
+      <w:r>
+        <w:t xml:space="preserve">shows the evolution of population over generations. The configuration is as follows: </w:t>
+      </w:r>
+    </w:p>
+    <w:p>
+      <w:r>
+        <w:t>Populations-size:  100</w:t>
+      </w:r>
+      <w:r>
+        <w:br/>
+        <w:t>Reproduction-volume: 50</w:t>
+      </w:r>
+      <w:r>
+        <w:br/>
+        <w:t>Mutation-chance: 0.01</w:t>
+      </w:r>
+      <w:r>
+        <w:br/>
+        <w:t>Crossover-rate: 0.5</w:t>
+      </w:r>
+    </w:p>
+    <w:p>
+      <w:pPr>
+        <w:jc w:val="both"/>
+      </w:pPr>
+      <w:r>
+        <w:t xml:space="preserve">In </w:t>
+      </w:r>
+      <w:r>
+        <w:t>the figure and table</w:t>
+      </w:r>
+      <w:r>
+        <w:t xml:space="preserve"> you can clearly see </w:t>
+      </w:r>
+      <w:r>
+        <w:t xml:space="preserve">that the performance of the population getting better over time. The tables illustrate botch the fitness value/distance getting better/lower as well as clearly showing improved routes in the charts. </w:t>
+      </w:r>
+    </w:p>
+    <w:p>
+      <w:pPr>
+        <w:keepNext/>
+      </w:pPr>
+      <w:r>
+        <w:pict>
+          <v:shape id="_x0000_i1028" type="#_x0000_t75" style="width:453.75pt;height:78.75pt">
+            <v:imagedata r:id="rId18" o:title="performance_fitness"/>
+          </v:shape>
+        </w:pict>
+      </w:r>
+    </w:p>
+    <w:p>
+      <w:pPr>
+        <w:pStyle w:val="Beskrivning"/>
+      </w:pPr>
+      <w:r>
+        <w:t xml:space="preserve">Figure </w:t>
+      </w:r>
+      <w:r>
+        <w:fldChar w:fldCharType="begin"/>
+      </w:r>
+      <w:r>
+        <w:instrText xml:space="preserve"> SEQ Figure \* ARABIC </w:instrText>
+      </w:r>
+      <w:r>
+        <w:fldChar w:fldCharType="separate"/>
+      </w:r>
+      <w:r>
+        <w:rPr>
+          <w:noProof/>
+        </w:rPr>
+        <w:t>8</w:t>
+      </w:r>
+      <w:r>
+        <w:fldChar w:fldCharType="end"/>
+      </w:r>
+      <w:r>
+        <w:t>. Evolution of fitness over generations.</w:t>
+      </w:r>
+    </w:p>
+    <w:p/>
     <w:tbl>
       <w:tblPr>
         <w:tblStyle w:val="Tabellrutnt"/>
         <w:tblW w:w="0" w:type="auto"/>
-        <w:tblBorders>
-          <w:top w:val="single" w:sz="6" w:space="0" w:color="auto"/>
-          <w:left w:val="single" w:sz="6" w:space="0" w:color="auto"/>
-          <w:bottom w:val="single" w:sz="6" w:space="0" w:color="auto"/>
-          <w:right w:val="single" w:sz="6" w:space="0" w:color="auto"/>
-          <w:insideH w:val="single" w:sz="6" w:space="0" w:color="auto"/>
-          <w:insideV w:val="single" w:sz="6" w:space="0" w:color="auto"/>
-        </w:tblBorders>
         <w:tblLook w:val="04A0" w:firstRow="1" w:lastRow="0" w:firstColumn="1" w:lastColumn="0" w:noHBand="0" w:noVBand="1"/>
       </w:tblPr>
       <w:tblGrid>
-        <w:gridCol w:w="1836"/>
-        <w:gridCol w:w="3542"/>
-        <w:gridCol w:w="3678"/>
+        <w:gridCol w:w="1228"/>
+        <w:gridCol w:w="4161"/>
+        <w:gridCol w:w="3673"/>
       </w:tblGrid>
       <w:tr>
         <w:tc>
           <w:tcPr>
-            <w:tcW w:w="1838" w:type="dxa"/>
+            <w:tcW w:w="1228" w:type="dxa"/>
             <w:shd w:val="clear" w:color="auto" w:fill="DEEAF6" w:themeFill="accent1" w:themeFillTint="33"/>
           </w:tcPr>
           <w:p>
-            <w:pPr>
-              <w:jc w:val="center"/>
-              <w:rPr>
-                <w:b/>
-              </w:rPr>
-            </w:pPr>
-            <w:r>
-              <w:rPr>
-                <w:b/>
-              </w:rPr>
-              <w:t>Iteration</w:t>
+            <w:r>
+              <w:t>Generation</w:t>
             </w:r>
           </w:p>
         </w:tc>
         <w:tc>
           <w:tcPr>
-            <w:tcW w:w="3544" w:type="dxa"/>
-            <w:tcBorders>
-              <w:bottom w:val="single" w:sz="8" w:space="0" w:color="auto"/>
-            </w:tcBorders>
+            <w:tcW w:w="4161" w:type="dxa"/>
             <w:shd w:val="clear" w:color="auto" w:fill="DEEAF6" w:themeFill="accent1" w:themeFillTint="33"/>
           </w:tcPr>
           <w:p>
             <w:r>
-              <w:rPr>
-                <w:b/>
-              </w:rPr>
-              <w:t>Training</w:t>
-            </w:r>
-            <w:r>
-              <w:t xml:space="preserve"> </w:t>
-            </w:r>
-            <w:r>
-              <w:rPr>
-                <w:b/>
-              </w:rPr>
-              <w:t>Performance</w:t>
+              <w:t>Chart of Route (Best Individual)</w:t>
             </w:r>
           </w:p>
         </w:tc>
         <w:tc>
           <w:tcPr>
-            <w:tcW w:w="3680" w:type="dxa"/>
-            <w:tcBorders>
-              <w:bottom w:val="single" w:sz="8" w:space="0" w:color="auto"/>
-            </w:tcBorders>
+            <w:tcW w:w="3673" w:type="dxa"/>
             <w:shd w:val="clear" w:color="auto" w:fill="DEEAF6" w:themeFill="accent1" w:themeFillTint="33"/>
           </w:tcPr>
           <w:p>
-            <w:r>
-              <w:rPr>
-                <w:b/>
-              </w:rPr>
-              <w:t>Test</w:t>
-            </w:r>
-            <w:r>
-              <w:t xml:space="preserve"> </w:t>
-            </w:r>
-            <w:r>
-              <w:rPr>
-                <w:b/>
-              </w:rPr>
-              <w:t>Performance</w:t>
+            <w:pPr>
+              <w:jc w:val="center"/>
+              <w:rPr>
+                <w:noProof/>
+              </w:rPr>
+            </w:pPr>
+            <w:r>
+              <w:rPr>
+                <w:noProof/>
+              </w:rPr>
+              <w:t>Fitness value, distance (best individual)</w:t>
             </w:r>
           </w:p>
         </w:tc>
@@ -1042,26 +1750,17 @@
       <w:tr>
         <w:tc>
           <w:tcPr>
-            <w:tcW w:w="1838" w:type="dxa"/>
-            <w:tcBorders>
-              <w:right w:val="single" w:sz="8" w:space="0" w:color="auto"/>
-            </w:tcBorders>
+            <w:tcW w:w="1228" w:type="dxa"/>
           </w:tcPr>
           <w:p>
             <w:r>
-              <w:t>0</w:t>
+              <w:t>12</w:t>
             </w:r>
           </w:p>
         </w:tc>
         <w:tc>
           <w:tcPr>
-            <w:tcW w:w="3544" w:type="dxa"/>
-            <w:tcBorders>
-              <w:top w:val="single" w:sz="8" w:space="0" w:color="auto"/>
-              <w:left w:val="single" w:sz="8" w:space="0" w:color="auto"/>
-              <w:bottom w:val="single" w:sz="8" w:space="0" w:color="auto"/>
-              <w:right w:val="single" w:sz="8" w:space="0" w:color="auto"/>
-            </w:tcBorders>
+            <w:tcW w:w="4161" w:type="dxa"/>
           </w:tcPr>
           <w:p>
             <w:r>
@@ -1071,9 +1770,9 @@
               </w:rPr>
               <w:drawing>
                 <wp:inline distT="0" distB="0" distL="0" distR="0">
-                  <wp:extent cx="1584000" cy="2160000"/>
-                  <wp:effectExtent l="0" t="0" r="0" b="0"/>
-                  <wp:docPr id="5" name="Bildobjekt 5" descr="C:\Users\dss10_000\AppData\Local\Microsoft\Windows\INetCache\Content.Word\0-Training.png"/>
+                  <wp:extent cx="2505600" cy="1692000"/>
+                  <wp:effectExtent l="0" t="0" r="0" b="3810"/>
+                  <wp:docPr id="6" name="Bildobjekt 6" descr="C:\Users\dss10_000\AppData\Local\Microsoft\Windows\INetCache\Content.Word\1.png"/>
                   <wp:cNvGraphicFramePr>
                     <a:graphicFrameLocks xmlns:a="http://schemas.openxmlformats.org/drawingml/2006/main" noChangeAspect="1"/>
                   </wp:cNvGraphicFramePr>
@@ -1081,13 +1780,13 @@
                     <a:graphicData uri="http://schemas.openxmlformats.org/drawingml/2006/picture">
                       <pic:pic xmlns:pic="http://schemas.openxmlformats.org/drawingml/2006/picture">
                         <pic:nvPicPr>
-                          <pic:cNvPr id="0" name="Picture 13" descr="C:\Users\dss10_000\AppData\Local\Microsoft\Windows\INetCache\Content.Word\0-Training.png"/>
+                          <pic:cNvPr id="0" name="Picture 33" descr="C:\Users\dss10_000\AppData\Local\Microsoft\Windows\INetCache\Content.Word\1.png"/>
                           <pic:cNvPicPr>
                             <a:picLocks noChangeAspect="1" noChangeArrowheads="1"/>
                           </pic:cNvPicPr>
                         </pic:nvPicPr>
                         <pic:blipFill>
-                          <a:blip r:embed="rId13">
+                          <a:blip r:embed="rId19" cstate="print">
                             <a:extLst>
                               <a:ext uri="{28A0092B-C50C-407E-A947-70E740481C1C}">
                                 <a14:useLocalDpi xmlns:a14="http://schemas.microsoft.com/office/drawing/2010/main" val="0"/>
@@ -1102,7 +1801,7 @@
                         <pic:spPr bwMode="auto">
                           <a:xfrm>
                             <a:off x="0" y="0"/>
-                            <a:ext cx="1584000" cy="2160000"/>
+                            <a:ext cx="2505600" cy="1692000"/>
                           </a:xfrm>
                           <a:prstGeom prst="rect">
                             <a:avLst/>
@@ -1122,13 +1821,38 @@
         </w:tc>
         <w:tc>
           <w:tcPr>
-            <w:tcW w:w="3680" w:type="dxa"/>
-            <w:tcBorders>
-              <w:top w:val="single" w:sz="8" w:space="0" w:color="auto"/>
-              <w:left w:val="single" w:sz="8" w:space="0" w:color="auto"/>
-              <w:bottom w:val="single" w:sz="8" w:space="0" w:color="auto"/>
-              <w:right w:val="single" w:sz="8" w:space="0" w:color="auto"/>
-            </w:tcBorders>
+            <w:tcW w:w="3673" w:type="dxa"/>
+          </w:tcPr>
+          <w:p>
+            <w:r>
+              <w:rPr>
+                <w:rFonts w:ascii="Arial" w:hAnsi="Arial" w:cs="Arial"/>
+                <w:color w:val="000000"/>
+                <w:sz w:val="20"/>
+                <w:szCs w:val="20"/>
+                <w:shd w:val="clear" w:color="auto" w:fill="FFFFFF"/>
+              </w:rPr>
+              <w:t>23896,6252224232</w:t>
+            </w:r>
+          </w:p>
+        </w:tc>
+      </w:tr>
+      <w:tr>
+        <w:tc>
+          <w:tcPr>
+            <w:tcW w:w="1228" w:type="dxa"/>
+          </w:tcPr>
+          <w:p/>
+          <w:p/>
+          <w:p>
+            <w:r>
+              <w:t>67</w:t>
+            </w:r>
+          </w:p>
+        </w:tc>
+        <w:tc>
+          <w:tcPr>
+            <w:tcW w:w="4161" w:type="dxa"/>
           </w:tcPr>
           <w:p>
             <w:r>
@@ -1138,9 +1862,9 @@
               </w:rPr>
               <w:drawing>
                 <wp:inline distT="0" distB="0" distL="0" distR="0">
-                  <wp:extent cx="1551600" cy="2160000"/>
-                  <wp:effectExtent l="0" t="0" r="0" b="0"/>
-                  <wp:docPr id="6" name="Bildobjekt 6" descr="C:\Users\dss10_000\AppData\Local\Microsoft\Windows\INetCache\Content.Word\0-Testing.png"/>
+                  <wp:extent cx="2498400" cy="1692000"/>
+                  <wp:effectExtent l="0" t="0" r="0" b="3810"/>
+                  <wp:docPr id="7" name="Bildobjekt 7" descr="C:\Users\dss10_000\AppData\Local\Microsoft\Windows\INetCache\Content.Word\2.png"/>
                   <wp:cNvGraphicFramePr>
                     <a:graphicFrameLocks xmlns:a="http://schemas.openxmlformats.org/drawingml/2006/main" noChangeAspect="1"/>
                   </wp:cNvGraphicFramePr>
@@ -1148,13 +1872,13 @@
                     <a:graphicData uri="http://schemas.openxmlformats.org/drawingml/2006/picture">
                       <pic:pic xmlns:pic="http://schemas.openxmlformats.org/drawingml/2006/picture">
                         <pic:nvPicPr>
-                          <pic:cNvPr id="0" name="Picture 16" descr="C:\Users\dss10_000\AppData\Local\Microsoft\Windows\INetCache\Content.Word\0-Testing.png"/>
+                          <pic:cNvPr id="0" name="Picture 37" descr="C:\Users\dss10_000\AppData\Local\Microsoft\Windows\INetCache\Content.Word\2.png"/>
                           <pic:cNvPicPr>
                             <a:picLocks noChangeAspect="1" noChangeArrowheads="1"/>
                           </pic:cNvPicPr>
                         </pic:nvPicPr>
                         <pic:blipFill>
-                          <a:blip r:embed="rId14">
+                          <a:blip r:embed="rId20" cstate="print">
                             <a:extLst>
                               <a:ext uri="{28A0092B-C50C-407E-A947-70E740481C1C}">
                                 <a14:useLocalDpi xmlns:a14="http://schemas.microsoft.com/office/drawing/2010/main" val="0"/>
@@ -1169,7 +1893,7 @@
                         <pic:spPr bwMode="auto">
                           <a:xfrm>
                             <a:off x="0" y="0"/>
-                            <a:ext cx="1551600" cy="2160000"/>
+                            <a:ext cx="2498400" cy="1692000"/>
                           </a:xfrm>
                           <a:prstGeom prst="rect">
                             <a:avLst/>
@@ -1187,30 +1911,41 @@
             </w:r>
           </w:p>
         </w:tc>
+        <w:tc>
+          <w:tcPr>
+            <w:tcW w:w="3673" w:type="dxa"/>
+          </w:tcPr>
+          <w:p>
+            <w:r>
+              <w:rPr>
+                <w:rFonts w:ascii="Arial" w:hAnsi="Arial" w:cs="Arial"/>
+                <w:color w:val="000000"/>
+                <w:sz w:val="20"/>
+                <w:szCs w:val="20"/>
+                <w:shd w:val="clear" w:color="auto" w:fill="FFFFFF"/>
+              </w:rPr>
+              <w:t>15601,9795807474</w:t>
+            </w:r>
+          </w:p>
+        </w:tc>
       </w:tr>
       <w:tr>
         <w:tc>
           <w:tcPr>
-            <w:tcW w:w="1838" w:type="dxa"/>
-            <w:tcBorders>
-              <w:right w:val="single" w:sz="8" w:space="0" w:color="auto"/>
-            </w:tcBorders>
+            <w:tcW w:w="1228" w:type="dxa"/>
           </w:tcPr>
-          <w:p>
-            <w:r>
-              <w:t>1000</w:t>
+          <w:p/>
+          <w:p/>
+          <w:p/>
+          <w:p>
+            <w:r>
+              <w:t>118</w:t>
             </w:r>
           </w:p>
         </w:tc>
         <w:tc>
           <w:tcPr>
-            <w:tcW w:w="3544" w:type="dxa"/>
-            <w:tcBorders>
-              <w:top w:val="single" w:sz="8" w:space="0" w:color="auto"/>
-              <w:left w:val="single" w:sz="8" w:space="0" w:color="auto"/>
-              <w:bottom w:val="single" w:sz="8" w:space="0" w:color="auto"/>
-              <w:right w:val="single" w:sz="8" w:space="0" w:color="auto"/>
-            </w:tcBorders>
+            <w:tcW w:w="4161" w:type="dxa"/>
           </w:tcPr>
           <w:p>
             <w:r>
@@ -1220,9 +1955,9 @@
               </w:rPr>
               <w:drawing>
                 <wp:inline distT="0" distB="0" distL="0" distR="0">
-                  <wp:extent cx="1587600" cy="2160000"/>
-                  <wp:effectExtent l="0" t="0" r="0" b="0"/>
-                  <wp:docPr id="7" name="Bildobjekt 7" descr="C:\Users\dss10_000\AppData\Local\Microsoft\Windows\INetCache\Content.Word\1000-Training.png"/>
+                  <wp:extent cx="2498400" cy="1692000"/>
+                  <wp:effectExtent l="0" t="0" r="0" b="3810"/>
+                  <wp:docPr id="8" name="Bildobjekt 8" descr="C:\Users\dss10_000\AppData\Local\Microsoft\Windows\INetCache\Content.Word\3.png"/>
                   <wp:cNvGraphicFramePr>
                     <a:graphicFrameLocks xmlns:a="http://schemas.openxmlformats.org/drawingml/2006/main" noChangeAspect="1"/>
                   </wp:cNvGraphicFramePr>
@@ -1230,13 +1965,13 @@
                     <a:graphicData uri="http://schemas.openxmlformats.org/drawingml/2006/picture">
                       <pic:pic xmlns:pic="http://schemas.openxmlformats.org/drawingml/2006/picture">
                         <pic:nvPicPr>
-                          <pic:cNvPr id="0" name="Picture 19" descr="C:\Users\dss10_000\AppData\Local\Microsoft\Windows\INetCache\Content.Word\1000-Training.png"/>
+                          <pic:cNvPr id="0" name="Picture 41" descr="C:\Users\dss10_000\AppData\Local\Microsoft\Windows\INetCache\Content.Word\3.png"/>
                           <pic:cNvPicPr>
                             <a:picLocks noChangeAspect="1" noChangeArrowheads="1"/>
                           </pic:cNvPicPr>
                         </pic:nvPicPr>
                         <pic:blipFill>
-                          <a:blip r:embed="rId15">
+                          <a:blip r:embed="rId21" cstate="print">
                             <a:extLst>
                               <a:ext uri="{28A0092B-C50C-407E-A947-70E740481C1C}">
                                 <a14:useLocalDpi xmlns:a14="http://schemas.microsoft.com/office/drawing/2010/main" val="0"/>
@@ -1251,7 +1986,7 @@
                         <pic:spPr bwMode="auto">
                           <a:xfrm>
                             <a:off x="0" y="0"/>
-                            <a:ext cx="1587600" cy="2160000"/>
+                            <a:ext cx="2498400" cy="1692000"/>
                           </a:xfrm>
                           <a:prstGeom prst="rect">
                             <a:avLst/>
@@ -1271,13 +2006,36 @@
         </w:tc>
         <w:tc>
           <w:tcPr>
-            <w:tcW w:w="3680" w:type="dxa"/>
-            <w:tcBorders>
-              <w:top w:val="single" w:sz="8" w:space="0" w:color="auto"/>
-              <w:left w:val="single" w:sz="8" w:space="0" w:color="auto"/>
-              <w:bottom w:val="single" w:sz="8" w:space="0" w:color="auto"/>
-              <w:right w:val="single" w:sz="8" w:space="0" w:color="auto"/>
-            </w:tcBorders>
+            <w:tcW w:w="3673" w:type="dxa"/>
+          </w:tcPr>
+          <w:p>
+            <w:r>
+              <w:rPr>
+                <w:rFonts w:ascii="Arial" w:hAnsi="Arial" w:cs="Arial"/>
+                <w:color w:val="000000"/>
+                <w:sz w:val="20"/>
+                <w:szCs w:val="20"/>
+                <w:shd w:val="clear" w:color="auto" w:fill="FFFFFF"/>
+              </w:rPr>
+              <w:t>12502,3272784567</w:t>
+            </w:r>
+          </w:p>
+        </w:tc>
+      </w:tr>
+      <w:tr>
+        <w:tc>
+          <w:tcPr>
+            <w:tcW w:w="1228" w:type="dxa"/>
+          </w:tcPr>
+          <w:p>
+            <w:r>
+              <w:t>307</w:t>
+            </w:r>
+          </w:p>
+        </w:tc>
+        <w:tc>
+          <w:tcPr>
+            <w:tcW w:w="4161" w:type="dxa"/>
           </w:tcPr>
           <w:p>
             <w:r>
@@ -1287,9 +2045,9 @@
               </w:rPr>
               <w:drawing>
                 <wp:inline distT="0" distB="0" distL="0" distR="0">
-                  <wp:extent cx="1522800" cy="2160000"/>
-                  <wp:effectExtent l="0" t="0" r="1270" b="0"/>
-                  <wp:docPr id="8" name="Bildobjekt 8" descr="C:\Users\dss10_000\AppData\Local\Microsoft\Windows\INetCache\Content.Word\1000-Testing.png"/>
+                  <wp:extent cx="2498400" cy="1692000"/>
+                  <wp:effectExtent l="0" t="0" r="0" b="3810"/>
+                  <wp:docPr id="9" name="Bildobjekt 9" descr="C:\Users\dss10_000\AppData\Local\Microsoft\Windows\INetCache\Content.Word\4.png"/>
                   <wp:cNvGraphicFramePr>
                     <a:graphicFrameLocks xmlns:a="http://schemas.openxmlformats.org/drawingml/2006/main" noChangeAspect="1"/>
                   </wp:cNvGraphicFramePr>
@@ -1297,13 +2055,13 @@
                     <a:graphicData uri="http://schemas.openxmlformats.org/drawingml/2006/picture">
                       <pic:pic xmlns:pic="http://schemas.openxmlformats.org/drawingml/2006/picture">
                         <pic:nvPicPr>
-                          <pic:cNvPr id="0" name="Picture 22" descr="C:\Users\dss10_000\AppData\Local\Microsoft\Windows\INetCache\Content.Word\1000-Testing.png"/>
+                          <pic:cNvPr id="0" name="Picture 47" descr="C:\Users\dss10_000\AppData\Local\Microsoft\Windows\INetCache\Content.Word\4.png"/>
                           <pic:cNvPicPr>
                             <a:picLocks noChangeAspect="1" noChangeArrowheads="1"/>
                           </pic:cNvPicPr>
                         </pic:nvPicPr>
                         <pic:blipFill>
-                          <a:blip r:embed="rId16">
+                          <a:blip r:embed="rId22" cstate="print">
                             <a:extLst>
                               <a:ext uri="{28A0092B-C50C-407E-A947-70E740481C1C}">
                                 <a14:useLocalDpi xmlns:a14="http://schemas.microsoft.com/office/drawing/2010/main" val="0"/>
@@ -1318,7 +2076,7 @@
                         <pic:spPr bwMode="auto">
                           <a:xfrm>
                             <a:off x="0" y="0"/>
-                            <a:ext cx="1522800" cy="2160000"/>
+                            <a:ext cx="2498400" cy="1692000"/>
                           </a:xfrm>
                           <a:prstGeom prst="rect">
                             <a:avLst/>
@@ -1336,30 +2094,38 @@
             </w:r>
           </w:p>
         </w:tc>
+        <w:tc>
+          <w:tcPr>
+            <w:tcW w:w="3673" w:type="dxa"/>
+          </w:tcPr>
+          <w:p>
+            <w:r>
+              <w:rPr>
+                <w:rFonts w:ascii="Arial" w:hAnsi="Arial" w:cs="Arial"/>
+                <w:color w:val="000000"/>
+                <w:sz w:val="20"/>
+                <w:szCs w:val="20"/>
+                <w:shd w:val="clear" w:color="auto" w:fill="FFFFFF"/>
+              </w:rPr>
+              <w:t>10747,0674856611</w:t>
+            </w:r>
+          </w:p>
+        </w:tc>
       </w:tr>
       <w:tr>
         <w:tc>
           <w:tcPr>
-            <w:tcW w:w="1838" w:type="dxa"/>
-            <w:tcBorders>
-              <w:right w:val="single" w:sz="8" w:space="0" w:color="auto"/>
-            </w:tcBorders>
+            <w:tcW w:w="1228" w:type="dxa"/>
           </w:tcPr>
           <w:p>
             <w:r>
-              <w:t>2000</w:t>
+              <w:t>917</w:t>
             </w:r>
           </w:p>
         </w:tc>
         <w:tc>
           <w:tcPr>
-            <w:tcW w:w="3544" w:type="dxa"/>
-            <w:tcBorders>
-              <w:top w:val="single" w:sz="8" w:space="0" w:color="auto"/>
-              <w:left w:val="single" w:sz="8" w:space="0" w:color="auto"/>
-              <w:bottom w:val="single" w:sz="8" w:space="0" w:color="auto"/>
-              <w:right w:val="single" w:sz="8" w:space="0" w:color="auto"/>
-            </w:tcBorders>
+            <w:tcW w:w="4161" w:type="dxa"/>
           </w:tcPr>
           <w:p>
             <w:r>
@@ -1369,9 +2135,9 @@
               </w:rPr>
               <w:drawing>
                 <wp:inline distT="0" distB="0" distL="0" distR="0">
-                  <wp:extent cx="1605600" cy="2160000"/>
-                  <wp:effectExtent l="0" t="0" r="0" b="0"/>
-                  <wp:docPr id="9" name="Bildobjekt 9" descr="C:\Users\dss10_000\AppData\Local\Microsoft\Windows\INetCache\Content.Word\2000-Training.png"/>
+                  <wp:extent cx="2505600" cy="1692000"/>
+                  <wp:effectExtent l="0" t="0" r="0" b="3810"/>
+                  <wp:docPr id="10" name="Bildobjekt 10" descr="C:\Users\dss10_000\AppData\Local\Microsoft\Windows\INetCache\Content.Word\5.png"/>
                   <wp:cNvGraphicFramePr>
                     <a:graphicFrameLocks xmlns:a="http://schemas.openxmlformats.org/drawingml/2006/main" noChangeAspect="1"/>
                   </wp:cNvGraphicFramePr>
@@ -1379,13 +2145,13 @@
                     <a:graphicData uri="http://schemas.openxmlformats.org/drawingml/2006/picture">
                       <pic:pic xmlns:pic="http://schemas.openxmlformats.org/drawingml/2006/picture">
                         <pic:nvPicPr>
-                          <pic:cNvPr id="0" name="Picture 25" descr="C:\Users\dss10_000\AppData\Local\Microsoft\Windows\INetCache\Content.Word\2000-Training.png"/>
+                          <pic:cNvPr id="0" name="Picture 51" descr="C:\Users\dss10_000\AppData\Local\Microsoft\Windows\INetCache\Content.Word\5.png"/>
                           <pic:cNvPicPr>
                             <a:picLocks noChangeAspect="1" noChangeArrowheads="1"/>
                           </pic:cNvPicPr>
                         </pic:nvPicPr>
                         <pic:blipFill>
-                          <a:blip r:embed="rId17">
+                          <a:blip r:embed="rId23" cstate="print">
                             <a:extLst>
                               <a:ext uri="{28A0092B-C50C-407E-A947-70E740481C1C}">
                                 <a14:useLocalDpi xmlns:a14="http://schemas.microsoft.com/office/drawing/2010/main" val="0"/>
@@ -1400,7 +2166,7 @@
                         <pic:spPr bwMode="auto">
                           <a:xfrm>
                             <a:off x="0" y="0"/>
-                            <a:ext cx="1605600" cy="2160000"/>
+                            <a:ext cx="2505600" cy="1692000"/>
                           </a:xfrm>
                           <a:prstGeom prst="rect">
                             <a:avLst/>
@@ -1420,13 +2186,36 @@
         </w:tc>
         <w:tc>
           <w:tcPr>
-            <w:tcW w:w="3680" w:type="dxa"/>
-            <w:tcBorders>
-              <w:top w:val="single" w:sz="8" w:space="0" w:color="auto"/>
-              <w:left w:val="single" w:sz="8" w:space="0" w:color="auto"/>
-              <w:bottom w:val="single" w:sz="8" w:space="0" w:color="auto"/>
-              <w:right w:val="single" w:sz="8" w:space="0" w:color="auto"/>
-            </w:tcBorders>
+            <w:tcW w:w="3673" w:type="dxa"/>
+          </w:tcPr>
+          <w:p>
+            <w:r>
+              <w:rPr>
+                <w:rFonts w:ascii="Arial" w:hAnsi="Arial" w:cs="Arial"/>
+                <w:color w:val="000000"/>
+                <w:sz w:val="20"/>
+                <w:szCs w:val="20"/>
+                <w:shd w:val="clear" w:color="auto" w:fill="FFFFFF"/>
+              </w:rPr>
+              <w:t>9883,14766372731</w:t>
+            </w:r>
+          </w:p>
+        </w:tc>
+      </w:tr>
+      <w:tr>
+        <w:tc>
+          <w:tcPr>
+            <w:tcW w:w="1228" w:type="dxa"/>
+          </w:tcPr>
+          <w:p>
+            <w:r>
+              <w:t>1424</w:t>
+            </w:r>
+          </w:p>
+        </w:tc>
+        <w:tc>
+          <w:tcPr>
+            <w:tcW w:w="4161" w:type="dxa"/>
           </w:tcPr>
           <w:p>
             <w:r>
@@ -1436,9 +2225,9 @@
               </w:rPr>
               <w:drawing>
                 <wp:inline distT="0" distB="0" distL="0" distR="0">
-                  <wp:extent cx="1530000" cy="2160000"/>
-                  <wp:effectExtent l="0" t="0" r="0" b="0"/>
-                  <wp:docPr id="10" name="Bildobjekt 10" descr="C:\Users\dss10_000\AppData\Local\Microsoft\Windows\INetCache\Content.Word\2000-Testing.png"/>
+                  <wp:extent cx="2498400" cy="1692000"/>
+                  <wp:effectExtent l="0" t="0" r="0" b="3810"/>
+                  <wp:docPr id="11" name="Bildobjekt 11" descr="C:\Users\dss10_000\AppData\Local\Microsoft\Windows\INetCache\Content.Word\6.png"/>
                   <wp:cNvGraphicFramePr>
                     <a:graphicFrameLocks xmlns:a="http://schemas.openxmlformats.org/drawingml/2006/main" noChangeAspect="1"/>
                   </wp:cNvGraphicFramePr>
@@ -1446,13 +2235,13 @@
                     <a:graphicData uri="http://schemas.openxmlformats.org/drawingml/2006/picture">
                       <pic:pic xmlns:pic="http://schemas.openxmlformats.org/drawingml/2006/picture">
                         <pic:nvPicPr>
-                          <pic:cNvPr id="0" name="Picture 28" descr="C:\Users\dss10_000\AppData\Local\Microsoft\Windows\INetCache\Content.Word\2000-Testing.png"/>
+                          <pic:cNvPr id="0" name="Picture 55" descr="C:\Users\dss10_000\AppData\Local\Microsoft\Windows\INetCache\Content.Word\6.png"/>
                           <pic:cNvPicPr>
                             <a:picLocks noChangeAspect="1" noChangeArrowheads="1"/>
                           </pic:cNvPicPr>
                         </pic:nvPicPr>
                         <pic:blipFill>
-                          <a:blip r:embed="rId18">
+                          <a:blip r:embed="rId24" cstate="print">
                             <a:extLst>
                               <a:ext uri="{28A0092B-C50C-407E-A947-70E740481C1C}">
                                 <a14:useLocalDpi xmlns:a14="http://schemas.microsoft.com/office/drawing/2010/main" val="0"/>
@@ -1467,7 +2256,7 @@
                         <pic:spPr bwMode="auto">
                           <a:xfrm>
                             <a:off x="0" y="0"/>
-                            <a:ext cx="1530000" cy="2160000"/>
+                            <a:ext cx="2498400" cy="1692000"/>
                           </a:xfrm>
                           <a:prstGeom prst="rect">
                             <a:avLst/>
@@ -1485,31 +2274,39 @@
             </w:r>
           </w:p>
         </w:tc>
+        <w:tc>
+          <w:tcPr>
+            <w:tcW w:w="3673" w:type="dxa"/>
+          </w:tcPr>
+          <w:p>
+            <w:r>
+              <w:rPr>
+                <w:rFonts w:ascii="Arial" w:hAnsi="Arial" w:cs="Arial"/>
+                <w:color w:val="000000"/>
+                <w:sz w:val="20"/>
+                <w:szCs w:val="20"/>
+                <w:shd w:val="clear" w:color="auto" w:fill="FFFFFF"/>
+              </w:rPr>
+              <w:t>8906,78865741004</w:t>
+            </w:r>
+          </w:p>
+        </w:tc>
       </w:tr>
       <w:tr>
         <w:tc>
           <w:tcPr>
-            <w:tcW w:w="1838" w:type="dxa"/>
-            <w:tcBorders>
-              <w:right w:val="single" w:sz="8" w:space="0" w:color="auto"/>
-            </w:tcBorders>
+            <w:tcW w:w="1228" w:type="dxa"/>
           </w:tcPr>
           <w:p>
             <w:r>
               <w:lastRenderedPageBreak/>
-              <w:t>4000</w:t>
+              <w:t>2496</w:t>
             </w:r>
           </w:p>
         </w:tc>
         <w:tc>
           <w:tcPr>
-            <w:tcW w:w="3544" w:type="dxa"/>
-            <w:tcBorders>
-              <w:top w:val="single" w:sz="8" w:space="0" w:color="auto"/>
-              <w:left w:val="single" w:sz="8" w:space="0" w:color="auto"/>
-              <w:bottom w:val="single" w:sz="8" w:space="0" w:color="auto"/>
-              <w:right w:val="single" w:sz="8" w:space="0" w:color="auto"/>
-            </w:tcBorders>
+            <w:tcW w:w="4161" w:type="dxa"/>
           </w:tcPr>
           <w:p>
             <w:r>
@@ -1519,9 +2316,9 @@
               </w:rPr>
               <w:drawing>
                 <wp:inline distT="0" distB="0" distL="0" distR="0">
-                  <wp:extent cx="1609200" cy="2160000"/>
-                  <wp:effectExtent l="0" t="0" r="0" b="0"/>
-                  <wp:docPr id="11" name="Bildobjekt 11" descr="C:\Users\dss10_000\AppData\Local\Microsoft\Windows\INetCache\Content.Word\4000-Training.png"/>
+                  <wp:extent cx="2498400" cy="1692000"/>
+                  <wp:effectExtent l="0" t="0" r="0" b="3810"/>
+                  <wp:docPr id="12" name="Bildobjekt 12" descr="C:\Users\dss10_000\AppData\Local\Microsoft\Windows\INetCache\Content.Word\7.png"/>
                   <wp:cNvGraphicFramePr>
                     <a:graphicFrameLocks xmlns:a="http://schemas.openxmlformats.org/drawingml/2006/main" noChangeAspect="1"/>
                   </wp:cNvGraphicFramePr>
@@ -1529,13 +2326,13 @@
                     <a:graphicData uri="http://schemas.openxmlformats.org/drawingml/2006/picture">
                       <pic:pic xmlns:pic="http://schemas.openxmlformats.org/drawingml/2006/picture">
                         <pic:nvPicPr>
-                          <pic:cNvPr id="0" name="Picture 31" descr="C:\Users\dss10_000\AppData\Local\Microsoft\Windows\INetCache\Content.Word\4000-Training.png"/>
+                          <pic:cNvPr id="0" name="Picture 59" descr="C:\Users\dss10_000\AppData\Local\Microsoft\Windows\INetCache\Content.Word\7.png"/>
                           <pic:cNvPicPr>
                             <a:picLocks noChangeAspect="1" noChangeArrowheads="1"/>
                           </pic:cNvPicPr>
                         </pic:nvPicPr>
                         <pic:blipFill>
-                          <a:blip r:embed="rId19">
+                          <a:blip r:embed="rId25" cstate="print">
                             <a:extLst>
                               <a:ext uri="{28A0092B-C50C-407E-A947-70E740481C1C}">
                                 <a14:useLocalDpi xmlns:a14="http://schemas.microsoft.com/office/drawing/2010/main" val="0"/>
@@ -1550,7 +2347,7 @@
                         <pic:spPr bwMode="auto">
                           <a:xfrm>
                             <a:off x="0" y="0"/>
-                            <a:ext cx="1609200" cy="2160000"/>
+                            <a:ext cx="2498400" cy="1692000"/>
                           </a:xfrm>
                           <a:prstGeom prst="rect">
                             <a:avLst/>
@@ -1570,13 +2367,36 @@
         </w:tc>
         <w:tc>
           <w:tcPr>
-            <w:tcW w:w="3680" w:type="dxa"/>
-            <w:tcBorders>
-              <w:top w:val="single" w:sz="8" w:space="0" w:color="auto"/>
-              <w:left w:val="single" w:sz="8" w:space="0" w:color="auto"/>
-              <w:bottom w:val="single" w:sz="8" w:space="0" w:color="auto"/>
-              <w:right w:val="single" w:sz="8" w:space="0" w:color="auto"/>
-            </w:tcBorders>
+            <w:tcW w:w="3673" w:type="dxa"/>
+          </w:tcPr>
+          <w:p>
+            <w:r>
+              <w:rPr>
+                <w:rFonts w:ascii="Arial" w:hAnsi="Arial" w:cs="Arial"/>
+                <w:color w:val="000000"/>
+                <w:sz w:val="20"/>
+                <w:szCs w:val="20"/>
+                <w:shd w:val="clear" w:color="auto" w:fill="FFFFFF"/>
+              </w:rPr>
+              <w:t>8305,18586400055</w:t>
+            </w:r>
+          </w:p>
+        </w:tc>
+      </w:tr>
+      <w:tr>
+        <w:tc>
+          <w:tcPr>
+            <w:tcW w:w="1228" w:type="dxa"/>
+          </w:tcPr>
+          <w:p>
+            <w:r>
+              <w:t>4576</w:t>
+            </w:r>
+          </w:p>
+        </w:tc>
+        <w:tc>
+          <w:tcPr>
+            <w:tcW w:w="4161" w:type="dxa"/>
           </w:tcPr>
           <w:p>
             <w:r>
@@ -1586,9 +2406,9 @@
               </w:rPr>
               <w:drawing>
                 <wp:inline distT="0" distB="0" distL="0" distR="0">
-                  <wp:extent cx="1530000" cy="2160000"/>
-                  <wp:effectExtent l="0" t="0" r="0" b="0"/>
-                  <wp:docPr id="12" name="Bildobjekt 12" descr="C:\Users\dss10_000\AppData\Local\Microsoft\Windows\INetCache\Content.Word\4000-Testing.png"/>
+                  <wp:extent cx="2498400" cy="1692000"/>
+                  <wp:effectExtent l="0" t="0" r="0" b="3810"/>
+                  <wp:docPr id="13" name="Bildobjekt 13" descr="C:\Users\dss10_000\AppData\Local\Microsoft\Windows\INetCache\Content.Word\8.png"/>
                   <wp:cNvGraphicFramePr>
                     <a:graphicFrameLocks xmlns:a="http://schemas.openxmlformats.org/drawingml/2006/main" noChangeAspect="1"/>
                   </wp:cNvGraphicFramePr>
@@ -1596,13 +2416,13 @@
                     <a:graphicData uri="http://schemas.openxmlformats.org/drawingml/2006/picture">
                       <pic:pic xmlns:pic="http://schemas.openxmlformats.org/drawingml/2006/picture">
                         <pic:nvPicPr>
-                          <pic:cNvPr id="0" name="Picture 34" descr="C:\Users\dss10_000\AppData\Local\Microsoft\Windows\INetCache\Content.Word\4000-Testing.png"/>
+                          <pic:cNvPr id="0" name="Picture 63" descr="C:\Users\dss10_000\AppData\Local\Microsoft\Windows\INetCache\Content.Word\8.png"/>
                           <pic:cNvPicPr>
                             <a:picLocks noChangeAspect="1" noChangeArrowheads="1"/>
                           </pic:cNvPicPr>
                         </pic:nvPicPr>
                         <pic:blipFill>
-                          <a:blip r:embed="rId20">
+                          <a:blip r:embed="rId26" cstate="print">
                             <a:extLst>
                               <a:ext uri="{28A0092B-C50C-407E-A947-70E740481C1C}">
                                 <a14:useLocalDpi xmlns:a14="http://schemas.microsoft.com/office/drawing/2010/main" val="0"/>
@@ -1617,7 +2437,7 @@
                         <pic:spPr bwMode="auto">
                           <a:xfrm>
                             <a:off x="0" y="0"/>
-                            <a:ext cx="1530000" cy="2160000"/>
+                            <a:ext cx="2498400" cy="1692000"/>
                           </a:xfrm>
                           <a:prstGeom prst="rect">
                             <a:avLst/>
@@ -1635,758 +2455,222 @@
             </w:r>
           </w:p>
         </w:tc>
-      </w:tr>
-      <w:tr>
         <w:tc>
           <w:tcPr>
-            <w:tcW w:w="1838" w:type="dxa"/>
-            <w:tcBorders>
-              <w:right w:val="single" w:sz="8" w:space="0" w:color="auto"/>
-            </w:tcBorders>
+            <w:tcW w:w="3673" w:type="dxa"/>
           </w:tcPr>
           <w:p>
             <w:r>
-              <w:t>8000</w:t>
-            </w:r>
-          </w:p>
-        </w:tc>
-        <w:tc>
-          <w:tcPr>
-            <w:tcW w:w="3544" w:type="dxa"/>
-            <w:tcBorders>
-              <w:top w:val="single" w:sz="8" w:space="0" w:color="auto"/>
-              <w:left w:val="single" w:sz="8" w:space="0" w:color="auto"/>
-              <w:bottom w:val="single" w:sz="8" w:space="0" w:color="auto"/>
-              <w:right w:val="single" w:sz="8" w:space="0" w:color="auto"/>
-            </w:tcBorders>
-          </w:tcPr>
-          <w:p>
-            <w:r>
-              <w:rPr>
-                <w:noProof/>
-                <w:lang w:val="en-GB"/>
-              </w:rPr>
-              <w:drawing>
-                <wp:inline distT="0" distB="0" distL="0" distR="0">
-                  <wp:extent cx="1602000" cy="2160000"/>
-                  <wp:effectExtent l="0" t="0" r="0" b="0"/>
-                  <wp:docPr id="13" name="Bildobjekt 13" descr="C:\Users\dss10_000\AppData\Local\Microsoft\Windows\INetCache\Content.Word\8000-Training.png"/>
-                  <wp:cNvGraphicFramePr>
-                    <a:graphicFrameLocks xmlns:a="http://schemas.openxmlformats.org/drawingml/2006/main" noChangeAspect="1"/>
-                  </wp:cNvGraphicFramePr>
-                  <a:graphic xmlns:a="http://schemas.openxmlformats.org/drawingml/2006/main">
-                    <a:graphicData uri="http://schemas.openxmlformats.org/drawingml/2006/picture">
-                      <pic:pic xmlns:pic="http://schemas.openxmlformats.org/drawingml/2006/picture">
-                        <pic:nvPicPr>
-                          <pic:cNvPr id="0" name="Picture 37" descr="C:\Users\dss10_000\AppData\Local\Microsoft\Windows\INetCache\Content.Word\8000-Training.png"/>
-                          <pic:cNvPicPr>
-                            <a:picLocks noChangeAspect="1" noChangeArrowheads="1"/>
-                          </pic:cNvPicPr>
-                        </pic:nvPicPr>
-                        <pic:blipFill>
-                          <a:blip r:embed="rId21">
-                            <a:extLst>
-                              <a:ext uri="{28A0092B-C50C-407E-A947-70E740481C1C}">
-                                <a14:useLocalDpi xmlns:a14="http://schemas.microsoft.com/office/drawing/2010/main" val="0"/>
-                              </a:ext>
-                            </a:extLst>
-                          </a:blip>
-                          <a:srcRect/>
-                          <a:stretch>
-                            <a:fillRect/>
-                          </a:stretch>
-                        </pic:blipFill>
-                        <pic:spPr bwMode="auto">
-                          <a:xfrm>
-                            <a:off x="0" y="0"/>
-                            <a:ext cx="1602000" cy="2160000"/>
-                          </a:xfrm>
-                          <a:prstGeom prst="rect">
-                            <a:avLst/>
-                          </a:prstGeom>
-                          <a:noFill/>
-                          <a:ln>
-                            <a:noFill/>
-                          </a:ln>
-                        </pic:spPr>
-                      </pic:pic>
-                    </a:graphicData>
-                  </a:graphic>
-                </wp:inline>
-              </w:drawing>
-            </w:r>
-          </w:p>
-        </w:tc>
-        <w:tc>
-          <w:tcPr>
-            <w:tcW w:w="3680" w:type="dxa"/>
-            <w:tcBorders>
-              <w:top w:val="single" w:sz="8" w:space="0" w:color="auto"/>
-              <w:left w:val="single" w:sz="8" w:space="0" w:color="auto"/>
-              <w:bottom w:val="single" w:sz="8" w:space="0" w:color="auto"/>
-              <w:right w:val="single" w:sz="8" w:space="0" w:color="auto"/>
-            </w:tcBorders>
-          </w:tcPr>
-          <w:p>
-            <w:r>
-              <w:rPr>
-                <w:noProof/>
-                <w:lang w:val="en-GB"/>
-              </w:rPr>
-              <w:drawing>
-                <wp:inline distT="0" distB="0" distL="0" distR="0">
-                  <wp:extent cx="1526400" cy="2160000"/>
-                  <wp:effectExtent l="0" t="0" r="0" b="0"/>
-                  <wp:docPr id="14" name="Bildobjekt 14" descr="C:\Users\dss10_000\AppData\Local\Microsoft\Windows\INetCache\Content.Word\8000-Testing.png"/>
-                  <wp:cNvGraphicFramePr>
-                    <a:graphicFrameLocks xmlns:a="http://schemas.openxmlformats.org/drawingml/2006/main" noChangeAspect="1"/>
-                  </wp:cNvGraphicFramePr>
-                  <a:graphic xmlns:a="http://schemas.openxmlformats.org/drawingml/2006/main">
-                    <a:graphicData uri="http://schemas.openxmlformats.org/drawingml/2006/picture">
-                      <pic:pic xmlns:pic="http://schemas.openxmlformats.org/drawingml/2006/picture">
-                        <pic:nvPicPr>
-                          <pic:cNvPr id="0" name="Picture 40" descr="C:\Users\dss10_000\AppData\Local\Microsoft\Windows\INetCache\Content.Word\8000-Testing.png"/>
-                          <pic:cNvPicPr>
-                            <a:picLocks noChangeAspect="1" noChangeArrowheads="1"/>
-                          </pic:cNvPicPr>
-                        </pic:nvPicPr>
-                        <pic:blipFill>
-                          <a:blip r:embed="rId22">
-                            <a:extLst>
-                              <a:ext uri="{28A0092B-C50C-407E-A947-70E740481C1C}">
-                                <a14:useLocalDpi xmlns:a14="http://schemas.microsoft.com/office/drawing/2010/main" val="0"/>
-                              </a:ext>
-                            </a:extLst>
-                          </a:blip>
-                          <a:srcRect/>
-                          <a:stretch>
-                            <a:fillRect/>
-                          </a:stretch>
-                        </pic:blipFill>
-                        <pic:spPr bwMode="auto">
-                          <a:xfrm>
-                            <a:off x="0" y="0"/>
-                            <a:ext cx="1526400" cy="2160000"/>
-                          </a:xfrm>
-                          <a:prstGeom prst="rect">
-                            <a:avLst/>
-                          </a:prstGeom>
-                          <a:noFill/>
-                          <a:ln>
-                            <a:noFill/>
-                          </a:ln>
-                        </pic:spPr>
-                      </pic:pic>
-                    </a:graphicData>
-                  </a:graphic>
-                </wp:inline>
-              </w:drawing>
-            </w:r>
-          </w:p>
-        </w:tc>
-      </w:tr>
-      <w:tr>
-        <w:tc>
-          <w:tcPr>
-            <w:tcW w:w="1838" w:type="dxa"/>
-            <w:tcBorders>
-              <w:right w:val="single" w:sz="8" w:space="0" w:color="auto"/>
-            </w:tcBorders>
-          </w:tcPr>
-          <w:p>
-            <w:r>
-              <w:t>16000</w:t>
-            </w:r>
-          </w:p>
-        </w:tc>
-        <w:tc>
-          <w:tcPr>
-            <w:tcW w:w="3544" w:type="dxa"/>
-            <w:tcBorders>
-              <w:top w:val="single" w:sz="8" w:space="0" w:color="auto"/>
-              <w:left w:val="single" w:sz="8" w:space="0" w:color="auto"/>
-              <w:bottom w:val="single" w:sz="8" w:space="0" w:color="auto"/>
-              <w:right w:val="single" w:sz="8" w:space="0" w:color="auto"/>
-            </w:tcBorders>
-          </w:tcPr>
-          <w:p>
-            <w:r>
-              <w:rPr>
-                <w:noProof/>
-                <w:lang w:val="en-GB"/>
-              </w:rPr>
-              <w:drawing>
-                <wp:inline distT="0" distB="0" distL="0" distR="0">
-                  <wp:extent cx="1605600" cy="2160000"/>
-                  <wp:effectExtent l="0" t="0" r="0" b="0"/>
-                  <wp:docPr id="15" name="Bildobjekt 15" descr="C:\Users\dss10_000\AppData\Local\Microsoft\Windows\INetCache\Content.Word\16000-Training.png"/>
-                  <wp:cNvGraphicFramePr>
-                    <a:graphicFrameLocks xmlns:a="http://schemas.openxmlformats.org/drawingml/2006/main" noChangeAspect="1"/>
-                  </wp:cNvGraphicFramePr>
-                  <a:graphic xmlns:a="http://schemas.openxmlformats.org/drawingml/2006/main">
-                    <a:graphicData uri="http://schemas.openxmlformats.org/drawingml/2006/picture">
-                      <pic:pic xmlns:pic="http://schemas.openxmlformats.org/drawingml/2006/picture">
-                        <pic:nvPicPr>
-                          <pic:cNvPr id="0" name="Picture 45" descr="C:\Users\dss10_000\AppData\Local\Microsoft\Windows\INetCache\Content.Word\16000-Training.png"/>
-                          <pic:cNvPicPr>
-                            <a:picLocks noChangeAspect="1" noChangeArrowheads="1"/>
-                          </pic:cNvPicPr>
-                        </pic:nvPicPr>
-                        <pic:blipFill>
-                          <a:blip r:embed="rId23">
-                            <a:extLst>
-                              <a:ext uri="{28A0092B-C50C-407E-A947-70E740481C1C}">
-                                <a14:useLocalDpi xmlns:a14="http://schemas.microsoft.com/office/drawing/2010/main" val="0"/>
-                              </a:ext>
-                            </a:extLst>
-                          </a:blip>
-                          <a:srcRect/>
-                          <a:stretch>
-                            <a:fillRect/>
-                          </a:stretch>
-                        </pic:blipFill>
-                        <pic:spPr bwMode="auto">
-                          <a:xfrm>
-                            <a:off x="0" y="0"/>
-                            <a:ext cx="1605600" cy="2160000"/>
-                          </a:xfrm>
-                          <a:prstGeom prst="rect">
-                            <a:avLst/>
-                          </a:prstGeom>
-                          <a:noFill/>
-                          <a:ln>
-                            <a:noFill/>
-                          </a:ln>
-                        </pic:spPr>
-                      </pic:pic>
-                    </a:graphicData>
-                  </a:graphic>
-                </wp:inline>
-              </w:drawing>
-            </w:r>
-          </w:p>
-        </w:tc>
-        <w:tc>
-          <w:tcPr>
-            <w:tcW w:w="3680" w:type="dxa"/>
-            <w:tcBorders>
-              <w:top w:val="single" w:sz="8" w:space="0" w:color="auto"/>
-              <w:left w:val="single" w:sz="8" w:space="0" w:color="auto"/>
-              <w:bottom w:val="single" w:sz="8" w:space="0" w:color="auto"/>
-              <w:right w:val="single" w:sz="8" w:space="0" w:color="auto"/>
-            </w:tcBorders>
-          </w:tcPr>
-          <w:p>
-            <w:r>
-              <w:rPr>
-                <w:noProof/>
-                <w:lang w:val="en-GB"/>
-              </w:rPr>
-              <w:drawing>
-                <wp:inline distT="0" distB="0" distL="0" distR="0">
-                  <wp:extent cx="1526400" cy="2160000"/>
-                  <wp:effectExtent l="0" t="0" r="0" b="0"/>
-                  <wp:docPr id="16" name="Bildobjekt 16" descr="C:\Users\dss10_000\AppData\Local\Microsoft\Windows\INetCache\Content.Word\16000-Testing.png"/>
-                  <wp:cNvGraphicFramePr>
-                    <a:graphicFrameLocks xmlns:a="http://schemas.openxmlformats.org/drawingml/2006/main" noChangeAspect="1"/>
-                  </wp:cNvGraphicFramePr>
-                  <a:graphic xmlns:a="http://schemas.openxmlformats.org/drawingml/2006/main">
-                    <a:graphicData uri="http://schemas.openxmlformats.org/drawingml/2006/picture">
-                      <pic:pic xmlns:pic="http://schemas.openxmlformats.org/drawingml/2006/picture">
-                        <pic:nvPicPr>
-                          <pic:cNvPr id="0" name="Picture 48" descr="C:\Users\dss10_000\AppData\Local\Microsoft\Windows\INetCache\Content.Word\16000-Testing.png"/>
-                          <pic:cNvPicPr>
-                            <a:picLocks noChangeAspect="1" noChangeArrowheads="1"/>
-                          </pic:cNvPicPr>
-                        </pic:nvPicPr>
-                        <pic:blipFill>
-                          <a:blip r:embed="rId24">
-                            <a:extLst>
-                              <a:ext uri="{28A0092B-C50C-407E-A947-70E740481C1C}">
-                                <a14:useLocalDpi xmlns:a14="http://schemas.microsoft.com/office/drawing/2010/main" val="0"/>
-                              </a:ext>
-                            </a:extLst>
-                          </a:blip>
-                          <a:srcRect/>
-                          <a:stretch>
-                            <a:fillRect/>
-                          </a:stretch>
-                        </pic:blipFill>
-                        <pic:spPr bwMode="auto">
-                          <a:xfrm>
-                            <a:off x="0" y="0"/>
-                            <a:ext cx="1526400" cy="2160000"/>
-                          </a:xfrm>
-                          <a:prstGeom prst="rect">
-                            <a:avLst/>
-                          </a:prstGeom>
-                          <a:noFill/>
-                          <a:ln>
-                            <a:noFill/>
-                          </a:ln>
-                        </pic:spPr>
-                      </pic:pic>
-                    </a:graphicData>
-                  </a:graphic>
-                </wp:inline>
-              </w:drawing>
-            </w:r>
-          </w:p>
-        </w:tc>
-      </w:tr>
-      <w:tr>
-        <w:tc>
-          <w:tcPr>
-            <w:tcW w:w="1838" w:type="dxa"/>
-            <w:tcBorders>
-              <w:right w:val="single" w:sz="8" w:space="0" w:color="auto"/>
-            </w:tcBorders>
-          </w:tcPr>
-          <w:p>
-            <w:r>
-              <w:lastRenderedPageBreak/>
-              <w:t>32000</w:t>
-            </w:r>
-          </w:p>
-        </w:tc>
-        <w:tc>
-          <w:tcPr>
-            <w:tcW w:w="3544" w:type="dxa"/>
-            <w:tcBorders>
-              <w:top w:val="single" w:sz="8" w:space="0" w:color="auto"/>
-              <w:left w:val="single" w:sz="8" w:space="0" w:color="auto"/>
-              <w:bottom w:val="single" w:sz="8" w:space="0" w:color="auto"/>
-              <w:right w:val="single" w:sz="8" w:space="0" w:color="auto"/>
-            </w:tcBorders>
-          </w:tcPr>
-          <w:p>
-            <w:r>
-              <w:rPr>
-                <w:noProof/>
-                <w:lang w:val="en-GB"/>
-              </w:rPr>
-              <w:drawing>
-                <wp:inline distT="0" distB="0" distL="0" distR="0">
-                  <wp:extent cx="1609200" cy="2160000"/>
-                  <wp:effectExtent l="0" t="0" r="0" b="0"/>
-                  <wp:docPr id="17" name="Bildobjekt 17" descr="C:\Users\dss10_000\AppData\Local\Microsoft\Windows\INetCache\Content.Word\32000-Training.png"/>
-                  <wp:cNvGraphicFramePr>
-                    <a:graphicFrameLocks xmlns:a="http://schemas.openxmlformats.org/drawingml/2006/main" noChangeAspect="1"/>
-                  </wp:cNvGraphicFramePr>
-                  <a:graphic xmlns:a="http://schemas.openxmlformats.org/drawingml/2006/main">
-                    <a:graphicData uri="http://schemas.openxmlformats.org/drawingml/2006/picture">
-                      <pic:pic xmlns:pic="http://schemas.openxmlformats.org/drawingml/2006/picture">
-                        <pic:nvPicPr>
-                          <pic:cNvPr id="0" name="Picture 51" descr="C:\Users\dss10_000\AppData\Local\Microsoft\Windows\INetCache\Content.Word\32000-Training.png"/>
-                          <pic:cNvPicPr>
-                            <a:picLocks noChangeAspect="1" noChangeArrowheads="1"/>
-                          </pic:cNvPicPr>
-                        </pic:nvPicPr>
-                        <pic:blipFill>
-                          <a:blip r:embed="rId25">
-                            <a:extLst>
-                              <a:ext uri="{28A0092B-C50C-407E-A947-70E740481C1C}">
-                                <a14:useLocalDpi xmlns:a14="http://schemas.microsoft.com/office/drawing/2010/main" val="0"/>
-                              </a:ext>
-                            </a:extLst>
-                          </a:blip>
-                          <a:srcRect/>
-                          <a:stretch>
-                            <a:fillRect/>
-                          </a:stretch>
-                        </pic:blipFill>
-                        <pic:spPr bwMode="auto">
-                          <a:xfrm>
-                            <a:off x="0" y="0"/>
-                            <a:ext cx="1609200" cy="2160000"/>
-                          </a:xfrm>
-                          <a:prstGeom prst="rect">
-                            <a:avLst/>
-                          </a:prstGeom>
-                          <a:noFill/>
-                          <a:ln>
-                            <a:noFill/>
-                          </a:ln>
-                        </pic:spPr>
-                      </pic:pic>
-                    </a:graphicData>
-                  </a:graphic>
-                </wp:inline>
-              </w:drawing>
-            </w:r>
-          </w:p>
-        </w:tc>
-        <w:tc>
-          <w:tcPr>
-            <w:tcW w:w="3680" w:type="dxa"/>
-            <w:tcBorders>
-              <w:top w:val="single" w:sz="8" w:space="0" w:color="auto"/>
-              <w:left w:val="single" w:sz="8" w:space="0" w:color="auto"/>
-              <w:bottom w:val="single" w:sz="8" w:space="0" w:color="auto"/>
-              <w:right w:val="single" w:sz="8" w:space="0" w:color="auto"/>
-            </w:tcBorders>
-          </w:tcPr>
-          <w:p>
-            <w:r>
-              <w:rPr>
-                <w:noProof/>
-                <w:lang w:val="en-GB"/>
-              </w:rPr>
-              <w:drawing>
-                <wp:inline distT="0" distB="0" distL="0" distR="0">
-                  <wp:extent cx="1537200" cy="2160000"/>
-                  <wp:effectExtent l="0" t="0" r="6350" b="0"/>
-                  <wp:docPr id="18" name="Bildobjekt 18" descr="C:\Users\dss10_000\AppData\Local\Microsoft\Windows\INetCache\Content.Word\32000-Testing.png"/>
-                  <wp:cNvGraphicFramePr>
-                    <a:graphicFrameLocks xmlns:a="http://schemas.openxmlformats.org/drawingml/2006/main" noChangeAspect="1"/>
-                  </wp:cNvGraphicFramePr>
-                  <a:graphic xmlns:a="http://schemas.openxmlformats.org/drawingml/2006/main">
-                    <a:graphicData uri="http://schemas.openxmlformats.org/drawingml/2006/picture">
-                      <pic:pic xmlns:pic="http://schemas.openxmlformats.org/drawingml/2006/picture">
-                        <pic:nvPicPr>
-                          <pic:cNvPr id="0" name="Picture 54" descr="C:\Users\dss10_000\AppData\Local\Microsoft\Windows\INetCache\Content.Word\32000-Testing.png"/>
-                          <pic:cNvPicPr>
-                            <a:picLocks noChangeAspect="1" noChangeArrowheads="1"/>
-                          </pic:cNvPicPr>
-                        </pic:nvPicPr>
-                        <pic:blipFill>
-                          <a:blip r:embed="rId26">
-                            <a:extLst>
-                              <a:ext uri="{28A0092B-C50C-407E-A947-70E740481C1C}">
-                                <a14:useLocalDpi xmlns:a14="http://schemas.microsoft.com/office/drawing/2010/main" val="0"/>
-                              </a:ext>
-                            </a:extLst>
-                          </a:blip>
-                          <a:srcRect/>
-                          <a:stretch>
-                            <a:fillRect/>
-                          </a:stretch>
-                        </pic:blipFill>
-                        <pic:spPr bwMode="auto">
-                          <a:xfrm>
-                            <a:off x="0" y="0"/>
-                            <a:ext cx="1537200" cy="2160000"/>
-                          </a:xfrm>
-                          <a:prstGeom prst="rect">
-                            <a:avLst/>
-                          </a:prstGeom>
-                          <a:noFill/>
-                          <a:ln>
-                            <a:noFill/>
-                          </a:ln>
-                        </pic:spPr>
-                      </pic:pic>
-                    </a:graphicData>
-                  </a:graphic>
-                </wp:inline>
-              </w:drawing>
-            </w:r>
-          </w:p>
-        </w:tc>
-      </w:tr>
-      <w:tr>
-        <w:tc>
-          <w:tcPr>
-            <w:tcW w:w="1838" w:type="dxa"/>
-            <w:tcBorders>
-              <w:right w:val="single" w:sz="8" w:space="0" w:color="auto"/>
-            </w:tcBorders>
-          </w:tcPr>
-          <w:p>
-            <w:r>
-              <w:t>64000</w:t>
-            </w:r>
-          </w:p>
-        </w:tc>
-        <w:tc>
-          <w:tcPr>
-            <w:tcW w:w="3544" w:type="dxa"/>
-            <w:tcBorders>
-              <w:top w:val="single" w:sz="8" w:space="0" w:color="auto"/>
-              <w:left w:val="single" w:sz="8" w:space="0" w:color="auto"/>
-              <w:bottom w:val="single" w:sz="8" w:space="0" w:color="auto"/>
-              <w:right w:val="single" w:sz="8" w:space="0" w:color="auto"/>
-            </w:tcBorders>
-          </w:tcPr>
-          <w:p>
-            <w:r>
-              <w:rPr>
-                <w:noProof/>
-                <w:lang w:val="en-GB"/>
-              </w:rPr>
-              <w:drawing>
-                <wp:inline distT="0" distB="0" distL="0" distR="0">
-                  <wp:extent cx="1605600" cy="2160000"/>
-                  <wp:effectExtent l="0" t="0" r="0" b="0"/>
-                  <wp:docPr id="19" name="Bildobjekt 19" descr="C:\Users\dss10_000\AppData\Local\Microsoft\Windows\INetCache\Content.Word\64000-Training.png"/>
-                  <wp:cNvGraphicFramePr>
-                    <a:graphicFrameLocks xmlns:a="http://schemas.openxmlformats.org/drawingml/2006/main" noChangeAspect="1"/>
-                  </wp:cNvGraphicFramePr>
-                  <a:graphic xmlns:a="http://schemas.openxmlformats.org/drawingml/2006/main">
-                    <a:graphicData uri="http://schemas.openxmlformats.org/drawingml/2006/picture">
-                      <pic:pic xmlns:pic="http://schemas.openxmlformats.org/drawingml/2006/picture">
-                        <pic:nvPicPr>
-                          <pic:cNvPr id="0" name="Picture 57" descr="C:\Users\dss10_000\AppData\Local\Microsoft\Windows\INetCache\Content.Word\64000-Training.png"/>
-                          <pic:cNvPicPr>
-                            <a:picLocks noChangeAspect="1" noChangeArrowheads="1"/>
-                          </pic:cNvPicPr>
-                        </pic:nvPicPr>
-                        <pic:blipFill>
-                          <a:blip r:embed="rId27">
-                            <a:extLst>
-                              <a:ext uri="{28A0092B-C50C-407E-A947-70E740481C1C}">
-                                <a14:useLocalDpi xmlns:a14="http://schemas.microsoft.com/office/drawing/2010/main" val="0"/>
-                              </a:ext>
-                            </a:extLst>
-                          </a:blip>
-                          <a:srcRect/>
-                          <a:stretch>
-                            <a:fillRect/>
-                          </a:stretch>
-                        </pic:blipFill>
-                        <pic:spPr bwMode="auto">
-                          <a:xfrm>
-                            <a:off x="0" y="0"/>
-                            <a:ext cx="1605600" cy="2160000"/>
-                          </a:xfrm>
-                          <a:prstGeom prst="rect">
-                            <a:avLst/>
-                          </a:prstGeom>
-                          <a:noFill/>
-                          <a:ln>
-                            <a:noFill/>
-                          </a:ln>
-                        </pic:spPr>
-                      </pic:pic>
-                    </a:graphicData>
-                  </a:graphic>
-                </wp:inline>
-              </w:drawing>
-            </w:r>
-          </w:p>
-        </w:tc>
-        <w:tc>
-          <w:tcPr>
-            <w:tcW w:w="3680" w:type="dxa"/>
-            <w:tcBorders>
-              <w:top w:val="single" w:sz="8" w:space="0" w:color="auto"/>
-              <w:left w:val="single" w:sz="8" w:space="0" w:color="auto"/>
-              <w:bottom w:val="single" w:sz="8" w:space="0" w:color="auto"/>
-              <w:right w:val="single" w:sz="8" w:space="0" w:color="auto"/>
-            </w:tcBorders>
-          </w:tcPr>
-          <w:p>
-            <w:r>
-              <w:rPr>
-                <w:noProof/>
-                <w:lang w:val="en-GB"/>
-              </w:rPr>
-              <w:drawing>
-                <wp:inline distT="0" distB="0" distL="0" distR="0">
-                  <wp:extent cx="1558800" cy="2160000"/>
-                  <wp:effectExtent l="0" t="0" r="3810" b="0"/>
-                  <wp:docPr id="20" name="Bildobjekt 20" descr="C:\Users\dss10_000\AppData\Local\Microsoft\Windows\INetCache\Content.Word\64000-Testing.png"/>
-                  <wp:cNvGraphicFramePr>
-                    <a:graphicFrameLocks xmlns:a="http://schemas.openxmlformats.org/drawingml/2006/main" noChangeAspect="1"/>
-                  </wp:cNvGraphicFramePr>
-                  <a:graphic xmlns:a="http://schemas.openxmlformats.org/drawingml/2006/main">
-                    <a:graphicData uri="http://schemas.openxmlformats.org/drawingml/2006/picture">
-                      <pic:pic xmlns:pic="http://schemas.openxmlformats.org/drawingml/2006/picture">
-                        <pic:nvPicPr>
-                          <pic:cNvPr id="0" name="Picture 60" descr="C:\Users\dss10_000\AppData\Local\Microsoft\Windows\INetCache\Content.Word\64000-Testing.png"/>
-                          <pic:cNvPicPr>
-                            <a:picLocks noChangeAspect="1" noChangeArrowheads="1"/>
-                          </pic:cNvPicPr>
-                        </pic:nvPicPr>
-                        <pic:blipFill>
-                          <a:blip r:embed="rId28">
-                            <a:extLst>
-                              <a:ext uri="{28A0092B-C50C-407E-A947-70E740481C1C}">
-                                <a14:useLocalDpi xmlns:a14="http://schemas.microsoft.com/office/drawing/2010/main" val="0"/>
-                              </a:ext>
-                            </a:extLst>
-                          </a:blip>
-                          <a:srcRect/>
-                          <a:stretch>
-                            <a:fillRect/>
-                          </a:stretch>
-                        </pic:blipFill>
-                        <pic:spPr bwMode="auto">
-                          <a:xfrm>
-                            <a:off x="0" y="0"/>
-                            <a:ext cx="1558800" cy="2160000"/>
-                          </a:xfrm>
-                          <a:prstGeom prst="rect">
-                            <a:avLst/>
-                          </a:prstGeom>
-                          <a:noFill/>
-                          <a:ln>
-                            <a:noFill/>
-                          </a:ln>
-                        </pic:spPr>
-                      </pic:pic>
-                    </a:graphicData>
-                  </a:graphic>
-                </wp:inline>
-              </w:drawing>
-            </w:r>
-          </w:p>
-        </w:tc>
-      </w:tr>
-      <w:tr>
-        <w:tc>
-          <w:tcPr>
-            <w:tcW w:w="1838" w:type="dxa"/>
-            <w:tcBorders>
-              <w:right w:val="single" w:sz="8" w:space="0" w:color="auto"/>
-            </w:tcBorders>
-          </w:tcPr>
-          <w:p>
-            <w:r>
-              <w:t>128000</w:t>
-            </w:r>
-          </w:p>
-        </w:tc>
-        <w:tc>
-          <w:tcPr>
-            <w:tcW w:w="3544" w:type="dxa"/>
-            <w:tcBorders>
-              <w:top w:val="single" w:sz="8" w:space="0" w:color="auto"/>
-              <w:left w:val="single" w:sz="8" w:space="0" w:color="auto"/>
-              <w:bottom w:val="single" w:sz="8" w:space="0" w:color="auto"/>
-              <w:right w:val="single" w:sz="8" w:space="0" w:color="auto"/>
-            </w:tcBorders>
-          </w:tcPr>
-          <w:p>
-            <w:r>
-              <w:rPr>
-                <w:noProof/>
-                <w:lang w:val="en-GB"/>
-              </w:rPr>
-              <w:drawing>
-                <wp:inline distT="0" distB="0" distL="0" distR="0">
-                  <wp:extent cx="1623600" cy="2160000"/>
-                  <wp:effectExtent l="0" t="0" r="0" b="0"/>
-                  <wp:docPr id="21" name="Bildobjekt 21" descr="C:\Users\dss10_000\AppData\Local\Microsoft\Windows\INetCache\Content.Word\128000-Training.png"/>
-                  <wp:cNvGraphicFramePr>
-                    <a:graphicFrameLocks xmlns:a="http://schemas.openxmlformats.org/drawingml/2006/main" noChangeAspect="1"/>
-                  </wp:cNvGraphicFramePr>
-                  <a:graphic xmlns:a="http://schemas.openxmlformats.org/drawingml/2006/main">
-                    <a:graphicData uri="http://schemas.openxmlformats.org/drawingml/2006/picture">
-                      <pic:pic xmlns:pic="http://schemas.openxmlformats.org/drawingml/2006/picture">
-                        <pic:nvPicPr>
-                          <pic:cNvPr id="0" name="Picture 63" descr="C:\Users\dss10_000\AppData\Local\Microsoft\Windows\INetCache\Content.Word\128000-Training.png"/>
-                          <pic:cNvPicPr>
-                            <a:picLocks noChangeAspect="1" noChangeArrowheads="1"/>
-                          </pic:cNvPicPr>
-                        </pic:nvPicPr>
-                        <pic:blipFill>
-                          <a:blip r:embed="rId29">
-                            <a:extLst>
-                              <a:ext uri="{28A0092B-C50C-407E-A947-70E740481C1C}">
-                                <a14:useLocalDpi xmlns:a14="http://schemas.microsoft.com/office/drawing/2010/main" val="0"/>
-                              </a:ext>
-                            </a:extLst>
-                          </a:blip>
-                          <a:srcRect/>
-                          <a:stretch>
-                            <a:fillRect/>
-                          </a:stretch>
-                        </pic:blipFill>
-                        <pic:spPr bwMode="auto">
-                          <a:xfrm>
-                            <a:off x="0" y="0"/>
-                            <a:ext cx="1623600" cy="2160000"/>
-                          </a:xfrm>
-                          <a:prstGeom prst="rect">
-                            <a:avLst/>
-                          </a:prstGeom>
-                          <a:noFill/>
-                          <a:ln>
-                            <a:noFill/>
-                          </a:ln>
-                        </pic:spPr>
-                      </pic:pic>
-                    </a:graphicData>
-                  </a:graphic>
-                </wp:inline>
-              </w:drawing>
-            </w:r>
-          </w:p>
-        </w:tc>
-        <w:tc>
-          <w:tcPr>
-            <w:tcW w:w="3680" w:type="dxa"/>
-            <w:tcBorders>
-              <w:top w:val="single" w:sz="8" w:space="0" w:color="auto"/>
-              <w:left w:val="single" w:sz="8" w:space="0" w:color="auto"/>
-              <w:bottom w:val="single" w:sz="8" w:space="0" w:color="auto"/>
-              <w:right w:val="single" w:sz="8" w:space="0" w:color="auto"/>
-            </w:tcBorders>
-          </w:tcPr>
-          <w:p>
-            <w:r>
-              <w:rPr>
-                <w:noProof/>
-                <w:lang w:val="en-GB"/>
-              </w:rPr>
-              <w:drawing>
-                <wp:inline distT="0" distB="0" distL="0" distR="0">
-                  <wp:extent cx="1558800" cy="2160000"/>
-                  <wp:effectExtent l="0" t="0" r="3810" b="0"/>
-                  <wp:docPr id="22" name="Bildobjekt 22" descr="C:\Users\dss10_000\AppData\Local\Microsoft\Windows\INetCache\Content.Word\128000-Testing.png"/>
-                  <wp:cNvGraphicFramePr>
-                    <a:graphicFrameLocks xmlns:a="http://schemas.openxmlformats.org/drawingml/2006/main" noChangeAspect="1"/>
-                  </wp:cNvGraphicFramePr>
-                  <a:graphic xmlns:a="http://schemas.openxmlformats.org/drawingml/2006/main">
-                    <a:graphicData uri="http://schemas.openxmlformats.org/drawingml/2006/picture">
-                      <pic:pic xmlns:pic="http://schemas.openxmlformats.org/drawingml/2006/picture">
-                        <pic:nvPicPr>
-                          <pic:cNvPr id="0" name="Picture 66" descr="C:\Users\dss10_000\AppData\Local\Microsoft\Windows\INetCache\Content.Word\128000-Testing.png"/>
-                          <pic:cNvPicPr>
-                            <a:picLocks noChangeAspect="1" noChangeArrowheads="1"/>
-                          </pic:cNvPicPr>
-                        </pic:nvPicPr>
-                        <pic:blipFill>
-                          <a:blip r:embed="rId30">
-                            <a:extLst>
-                              <a:ext uri="{28A0092B-C50C-407E-A947-70E740481C1C}">
-                                <a14:useLocalDpi xmlns:a14="http://schemas.microsoft.com/office/drawing/2010/main" val="0"/>
-                              </a:ext>
-                            </a:extLst>
-                          </a:blip>
-                          <a:srcRect/>
-                          <a:stretch>
-                            <a:fillRect/>
-                          </a:stretch>
-                        </pic:blipFill>
-                        <pic:spPr bwMode="auto">
-                          <a:xfrm>
-                            <a:off x="0" y="0"/>
-                            <a:ext cx="1558800" cy="2160000"/>
-                          </a:xfrm>
-                          <a:prstGeom prst="rect">
-                            <a:avLst/>
-                          </a:prstGeom>
-                          <a:noFill/>
-                          <a:ln>
-                            <a:noFill/>
-                          </a:ln>
-                        </pic:spPr>
-                      </pic:pic>
-                    </a:graphicData>
-                  </a:graphic>
-                </wp:inline>
-              </w:drawing>
+              <w:rPr>
+                <w:rFonts w:ascii="Arial" w:hAnsi="Arial" w:cs="Arial"/>
+                <w:color w:val="000000"/>
+                <w:sz w:val="20"/>
+                <w:szCs w:val="20"/>
+                <w:shd w:val="clear" w:color="auto" w:fill="FFFFFF"/>
+              </w:rPr>
+              <w:t>8101,63437625181</w:t>
             </w:r>
           </w:p>
         </w:tc>
       </w:tr>
     </w:tbl>
-    <w:p/>
-    <w:p/>
+    <w:p>
+      <w:pPr>
+        <w:pStyle w:val="Beskrivning"/>
+      </w:pPr>
+      <w:r>
+        <w:t xml:space="preserve">Table 1. </w:t>
+      </w:r>
+      <w:r>
+        <w:t>T</w:t>
+      </w:r>
+      <w:r>
+        <w:t>able illustrating performance over generations; generation: route: fitness/distance.</w:t>
+      </w:r>
+    </w:p>
+    <w:p>
+      <w:pPr>
+        <w:pStyle w:val="Rubrik3"/>
+      </w:pPr>
+      <w:r>
+        <w:t>Best Results</w:t>
+      </w:r>
+    </w:p>
+    <w:p>
+      <w:pPr>
+        <w:jc w:val="both"/>
+      </w:pPr>
+      <w:r>
+        <w:t>The figure below (Figure 9) shows the best result obtained by this algorithm.</w:t>
+      </w:r>
+      <w:r>
+        <w:t xml:space="preserve"> The configuration is as follows: </w:t>
+      </w:r>
+    </w:p>
+    <w:p>
+      <w:r>
+        <w:t>Populations-size:  80</w:t>
+      </w:r>
+      <w:r>
+        <w:br/>
+        <w:t>Reproduction-volume: 75</w:t>
+      </w:r>
+      <w:r>
+        <w:br/>
+        <w:t>Mutation-chance: 0.35</w:t>
+      </w:r>
+      <w:r>
+        <w:br/>
+        <w:t>Crossover-rate: 0.5</w:t>
+      </w:r>
+      <w:r>
+        <w:br/>
+        <w:t>number of Generations: 10000</w:t>
+      </w:r>
+    </w:p>
+    <w:p>
+      <w:r>
+        <w:t xml:space="preserve">Achieved fitness-value/distance: </w:t>
+      </w:r>
+      <w:r>
+        <w:rPr>
+          <w:rFonts w:ascii="Arial" w:hAnsi="Arial" w:cs="Arial"/>
+          <w:color w:val="000000"/>
+          <w:sz w:val="20"/>
+          <w:szCs w:val="20"/>
+          <w:shd w:val="clear" w:color="auto" w:fill="FFFFFF"/>
+        </w:rPr>
+        <w:t>7342.105394305000</w:t>
+      </w:r>
+    </w:p>
+    <w:p>
+      <w:pPr>
+        <w:jc w:val="both"/>
+      </w:pPr>
+      <w:r>
+        <w:t>Some observations dur</w:t>
+      </w:r>
+      <w:r>
+        <w:t>ing testing of the algorithm le</w:t>
+      </w:r>
+      <w:r>
+        <w:t xml:space="preserve">d to a couple </w:t>
+      </w:r>
+      <w:r>
+        <w:t>thoughts</w:t>
+      </w:r>
+      <w:r>
+        <w:t xml:space="preserve"> of how it might be improved, the biggest problem seem to be a declining of performance improvement after an arbitrary number of generations, well this could be viewed as expected as the number of “better” solutions becomes fewer as the population improves. The problem actually lies in the population after a while “specializing” in a very specific type of route, and that makes it very difficult for new better solutions to arise. The population is too good to be able to “start” new ideas from scratch and usually just dismiss any attempt to think “outside the box”. A possible solution would be to let multiple population</w:t>
+      </w:r>
+      <w:r>
+        <w:t>s</w:t>
+      </w:r>
+      <w:r>
+        <w:t xml:space="preserve"> </w:t>
+      </w:r>
+      <w:r>
+        <w:t>run</w:t>
+      </w:r>
+      <w:r>
+        <w:t xml:space="preserve"> at once and </w:t>
+      </w:r>
+      <w:r>
+        <w:t>within some interval reset</w:t>
+      </w:r>
+      <w:r>
+        <w:t xml:space="preserve"> the worst of the two population</w:t>
+      </w:r>
+      <w:r>
+        <w:t>s</w:t>
+      </w:r>
+      <w:r>
+        <w:t xml:space="preserve">, this would </w:t>
+      </w:r>
+      <w:r>
+        <w:t xml:space="preserve">give </w:t>
+      </w:r>
+      <w:r>
+        <w:t>new ideas</w:t>
+      </w:r>
+      <w:r>
+        <w:t xml:space="preserve"> a chance</w:t>
+      </w:r>
+      <w:r>
+        <w:t xml:space="preserve"> grow freely</w:t>
+      </w:r>
+      <w:r>
+        <w:t xml:space="preserve"> and could improve the performance in the long run</w:t>
+      </w:r>
+      <w:r>
+        <w:t>, well, it’s just a thought.</w:t>
+      </w:r>
+      <w:r>
+        <w:rPr>
+          <w:noProof/>
+          <w:lang w:val="en-GB"/>
+        </w:rPr>
+        <w:t xml:space="preserve"> </w:t>
+      </w:r>
+    </w:p>
+    <w:p>
+      <w:pPr>
+        <w:jc w:val="both"/>
+        <w:rPr>
+          <w:noProof/>
+          <w:lang w:val="en-GB"/>
+        </w:rPr>
+      </w:pPr>
+      <w:bookmarkStart w:id="0" w:name="_GoBack"/>
+      <w:bookmarkEnd w:id="0"/>
+    </w:p>
+    <w:p>
+      <w:pPr>
+        <w:jc w:val="both"/>
+      </w:pPr>
+      <w:r>
+        <w:rPr>
+          <w:noProof/>
+          <w:lang w:val="en-GB"/>
+        </w:rPr>
+        <w:lastRenderedPageBreak/>
+        <w:pict>
+          <v:shape id="_x0000_i1029" type="#_x0000_t75" style="width:453pt;height:352.5pt">
+            <v:imagedata r:id="rId27" o:title="Try-8"/>
+          </v:shape>
+        </w:pict>
+      </w:r>
+    </w:p>
+    <w:p>
+      <w:pPr>
+        <w:pStyle w:val="Beskrivning"/>
+      </w:pPr>
+      <w:r>
+        <w:t xml:space="preserve">Figure </w:t>
+      </w:r>
+      <w:r>
+        <w:fldChar w:fldCharType="begin"/>
+      </w:r>
+      <w:r>
+        <w:instrText xml:space="preserve"> SEQ Figure \* ARABIC </w:instrText>
+      </w:r>
+      <w:r>
+        <w:fldChar w:fldCharType="separate"/>
+      </w:r>
+      <w:r>
+        <w:rPr>
+          <w:noProof/>
+        </w:rPr>
+        <w:t>9</w:t>
+      </w:r>
+      <w:r>
+        <w:fldChar w:fldCharType="end"/>
+      </w:r>
+      <w:r>
+        <w:t>. Illustration of "best yet" individual during extensive testing.</w:t>
+      </w:r>
+    </w:p>
     <w:sectPr>
-      <w:headerReference w:type="default" r:id="rId31"/>
+      <w:headerReference w:type="default" r:id="rId28"/>
       <w:pgSz w:w="11906" w:h="16838"/>
       <w:pgMar w:top="1417" w:right="1417" w:bottom="1417" w:left="1417" w:header="708" w:footer="708" w:gutter="0"/>
       <w:cols w:space="708"/>
@@ -2452,13 +2736,8 @@
     <w:pPr>
       <w:pStyle w:val="Sidhuvud"/>
     </w:pPr>
-    <w:proofErr w:type="spellStart"/>
     <w:r>
-      <w:t>Mälardalens</w:t>
-    </w:r>
-    <w:proofErr w:type="spellEnd"/>
-    <w:r>
-      <w:t xml:space="preserve"> </w:t>
+      <w:t xml:space="preserve">Mälardalens </w:t>
     </w:r>
     <w:r>
       <w:t>University</w:t>
@@ -2483,7 +2762,10 @@
       <w:pStyle w:val="Sidhuvud"/>
     </w:pPr>
     <w:r>
-      <w:t>Learning Systems, assignment 1</w:t>
+      <w:t xml:space="preserve">Learning Systems, assignment </w:t>
+    </w:r>
+    <w:r>
+      <w:t>3</w:t>
     </w:r>
   </w:p>
   <w:p>
@@ -2491,7 +2773,10 @@
       <w:pStyle w:val="Sidhuvud"/>
     </w:pPr>
     <w:r>
-      <w:t>2016-02-22</w:t>
+      <w:t>2016-</w:t>
+    </w:r>
+    <w:r>
+      <w:t>03-14</w:t>
     </w:r>
   </w:p>
 </w:hdr>
@@ -2500,9 +2785,9 @@
 <file path=word/numbering.xml><?xml version="1.0" encoding="utf-8"?>
 <w:numbering xmlns:wpc="http://schemas.microsoft.com/office/word/2010/wordprocessingCanvas" xmlns:mc="http://schemas.openxmlformats.org/markup-compatibility/2006" xmlns:o="urn:schemas-microsoft-com:office:office" xmlns:r="http://schemas.openxmlformats.org/officeDocument/2006/relationships" xmlns:m="http://schemas.openxmlformats.org/officeDocument/2006/math" xmlns:v="urn:schemas-microsoft-com:vml" xmlns:wp14="http://schemas.microsoft.com/office/word/2010/wordprocessingDrawing" xmlns:wp="http://schemas.openxmlformats.org/drawingml/2006/wordprocessingDrawing" xmlns:w10="urn:schemas-microsoft-com:office:word" xmlns:w="http://schemas.openxmlformats.org/wordprocessingml/2006/main" xmlns:w14="http://schemas.microsoft.com/office/word/2010/wordml" xmlns:w15="http://schemas.microsoft.com/office/word/2012/wordml" xmlns:wpg="http://schemas.microsoft.com/office/word/2010/wordprocessingGroup" xmlns:wpi="http://schemas.microsoft.com/office/word/2010/wordprocessingInk" xmlns:wne="http://schemas.microsoft.com/office/word/2006/wordml" xmlns:wps="http://schemas.microsoft.com/office/word/2010/wordprocessingShape" mc:Ignorable="w14 w15 wp14">
   <w:abstractNum w:abstractNumId="0" w15:restartNumberingAfterBreak="0">
-    <w:nsid w:val="335F13F3"/>
+    <w:nsid w:val="213528EC"/>
     <w:multiLevelType w:val="hybridMultilevel"/>
-    <w:tmpl w:val="E5BE4F96"/>
+    <w:tmpl w:val="3BEA13A4"/>
     <w:lvl w:ilvl="0" w:tplc="08090001">
       <w:start w:val="1"/>
       <w:numFmt w:val="bullet"/>
@@ -2612,7 +2897,215 @@
       </w:rPr>
     </w:lvl>
   </w:abstractNum>
+  <w:abstractNum w:abstractNumId="1" w15:restartNumberingAfterBreak="0">
+    <w:nsid w:val="335F13F3"/>
+    <w:multiLevelType w:val="hybridMultilevel"/>
+    <w:tmpl w:val="E5BE4F96"/>
+    <w:lvl w:ilvl="0" w:tplc="08090001">
+      <w:start w:val="1"/>
+      <w:numFmt w:val="bullet"/>
+      <w:lvlText w:val=""/>
+      <w:lvlJc w:val="left"/>
+      <w:pPr>
+        <w:ind w:left="720" w:hanging="360"/>
+      </w:pPr>
+      <w:rPr>
+        <w:rFonts w:ascii="Symbol" w:hAnsi="Symbol" w:hint="default"/>
+      </w:rPr>
+    </w:lvl>
+    <w:lvl w:ilvl="1" w:tplc="08090003" w:tentative="1">
+      <w:start w:val="1"/>
+      <w:numFmt w:val="bullet"/>
+      <w:lvlText w:val="o"/>
+      <w:lvlJc w:val="left"/>
+      <w:pPr>
+        <w:ind w:left="1440" w:hanging="360"/>
+      </w:pPr>
+      <w:rPr>
+        <w:rFonts w:ascii="Courier New" w:hAnsi="Courier New" w:cs="Courier New" w:hint="default"/>
+      </w:rPr>
+    </w:lvl>
+    <w:lvl w:ilvl="2" w:tplc="08090005" w:tentative="1">
+      <w:start w:val="1"/>
+      <w:numFmt w:val="bullet"/>
+      <w:lvlText w:val=""/>
+      <w:lvlJc w:val="left"/>
+      <w:pPr>
+        <w:ind w:left="2160" w:hanging="360"/>
+      </w:pPr>
+      <w:rPr>
+        <w:rFonts w:ascii="Wingdings" w:hAnsi="Wingdings" w:hint="default"/>
+      </w:rPr>
+    </w:lvl>
+    <w:lvl w:ilvl="3" w:tplc="08090001" w:tentative="1">
+      <w:start w:val="1"/>
+      <w:numFmt w:val="bullet"/>
+      <w:lvlText w:val=""/>
+      <w:lvlJc w:val="left"/>
+      <w:pPr>
+        <w:ind w:left="2880" w:hanging="360"/>
+      </w:pPr>
+      <w:rPr>
+        <w:rFonts w:ascii="Symbol" w:hAnsi="Symbol" w:hint="default"/>
+      </w:rPr>
+    </w:lvl>
+    <w:lvl w:ilvl="4" w:tplc="08090003" w:tentative="1">
+      <w:start w:val="1"/>
+      <w:numFmt w:val="bullet"/>
+      <w:lvlText w:val="o"/>
+      <w:lvlJc w:val="left"/>
+      <w:pPr>
+        <w:ind w:left="3600" w:hanging="360"/>
+      </w:pPr>
+      <w:rPr>
+        <w:rFonts w:ascii="Courier New" w:hAnsi="Courier New" w:cs="Courier New" w:hint="default"/>
+      </w:rPr>
+    </w:lvl>
+    <w:lvl w:ilvl="5" w:tplc="08090005" w:tentative="1">
+      <w:start w:val="1"/>
+      <w:numFmt w:val="bullet"/>
+      <w:lvlText w:val=""/>
+      <w:lvlJc w:val="left"/>
+      <w:pPr>
+        <w:ind w:left="4320" w:hanging="360"/>
+      </w:pPr>
+      <w:rPr>
+        <w:rFonts w:ascii="Wingdings" w:hAnsi="Wingdings" w:hint="default"/>
+      </w:rPr>
+    </w:lvl>
+    <w:lvl w:ilvl="6" w:tplc="08090001" w:tentative="1">
+      <w:start w:val="1"/>
+      <w:numFmt w:val="bullet"/>
+      <w:lvlText w:val=""/>
+      <w:lvlJc w:val="left"/>
+      <w:pPr>
+        <w:ind w:left="5040" w:hanging="360"/>
+      </w:pPr>
+      <w:rPr>
+        <w:rFonts w:ascii="Symbol" w:hAnsi="Symbol" w:hint="default"/>
+      </w:rPr>
+    </w:lvl>
+    <w:lvl w:ilvl="7" w:tplc="08090003" w:tentative="1">
+      <w:start w:val="1"/>
+      <w:numFmt w:val="bullet"/>
+      <w:lvlText w:val="o"/>
+      <w:lvlJc w:val="left"/>
+      <w:pPr>
+        <w:ind w:left="5760" w:hanging="360"/>
+      </w:pPr>
+      <w:rPr>
+        <w:rFonts w:ascii="Courier New" w:hAnsi="Courier New" w:cs="Courier New" w:hint="default"/>
+      </w:rPr>
+    </w:lvl>
+    <w:lvl w:ilvl="8" w:tplc="08090005" w:tentative="1">
+      <w:start w:val="1"/>
+      <w:numFmt w:val="bullet"/>
+      <w:lvlText w:val=""/>
+      <w:lvlJc w:val="left"/>
+      <w:pPr>
+        <w:ind w:left="6480" w:hanging="360"/>
+      </w:pPr>
+      <w:rPr>
+        <w:rFonts w:ascii="Wingdings" w:hAnsi="Wingdings" w:hint="default"/>
+      </w:rPr>
+    </w:lvl>
+  </w:abstractNum>
+  <w:abstractNum w:abstractNumId="2" w15:restartNumberingAfterBreak="0">
+    <w:nsid w:val="7835494C"/>
+    <w:multiLevelType w:val="hybridMultilevel"/>
+    <w:tmpl w:val="65A27C2A"/>
+    <w:lvl w:ilvl="0" w:tplc="FE4E96FA">
+      <w:start w:val="1"/>
+      <w:numFmt w:val="decimal"/>
+      <w:lvlText w:val="%1."/>
+      <w:lvlJc w:val="left"/>
+      <w:pPr>
+        <w:ind w:left="1665" w:hanging="360"/>
+      </w:pPr>
+      <w:rPr>
+        <w:rFonts w:hint="default"/>
+      </w:rPr>
+    </w:lvl>
+    <w:lvl w:ilvl="1" w:tplc="08090019" w:tentative="1">
+      <w:start w:val="1"/>
+      <w:numFmt w:val="lowerLetter"/>
+      <w:lvlText w:val="%2."/>
+      <w:lvlJc w:val="left"/>
+      <w:pPr>
+        <w:ind w:left="2385" w:hanging="360"/>
+      </w:pPr>
+    </w:lvl>
+    <w:lvl w:ilvl="2" w:tplc="0809001B" w:tentative="1">
+      <w:start w:val="1"/>
+      <w:numFmt w:val="lowerRoman"/>
+      <w:lvlText w:val="%3."/>
+      <w:lvlJc w:val="right"/>
+      <w:pPr>
+        <w:ind w:left="3105" w:hanging="180"/>
+      </w:pPr>
+    </w:lvl>
+    <w:lvl w:ilvl="3" w:tplc="0809000F" w:tentative="1">
+      <w:start w:val="1"/>
+      <w:numFmt w:val="decimal"/>
+      <w:lvlText w:val="%4."/>
+      <w:lvlJc w:val="left"/>
+      <w:pPr>
+        <w:ind w:left="3825" w:hanging="360"/>
+      </w:pPr>
+    </w:lvl>
+    <w:lvl w:ilvl="4" w:tplc="08090019" w:tentative="1">
+      <w:start w:val="1"/>
+      <w:numFmt w:val="lowerLetter"/>
+      <w:lvlText w:val="%5."/>
+      <w:lvlJc w:val="left"/>
+      <w:pPr>
+        <w:ind w:left="4545" w:hanging="360"/>
+      </w:pPr>
+    </w:lvl>
+    <w:lvl w:ilvl="5" w:tplc="0809001B" w:tentative="1">
+      <w:start w:val="1"/>
+      <w:numFmt w:val="lowerRoman"/>
+      <w:lvlText w:val="%6."/>
+      <w:lvlJc w:val="right"/>
+      <w:pPr>
+        <w:ind w:left="5265" w:hanging="180"/>
+      </w:pPr>
+    </w:lvl>
+    <w:lvl w:ilvl="6" w:tplc="0809000F" w:tentative="1">
+      <w:start w:val="1"/>
+      <w:numFmt w:val="decimal"/>
+      <w:lvlText w:val="%7."/>
+      <w:lvlJc w:val="left"/>
+      <w:pPr>
+        <w:ind w:left="5985" w:hanging="360"/>
+      </w:pPr>
+    </w:lvl>
+    <w:lvl w:ilvl="7" w:tplc="08090019" w:tentative="1">
+      <w:start w:val="1"/>
+      <w:numFmt w:val="lowerLetter"/>
+      <w:lvlText w:val="%8."/>
+      <w:lvlJc w:val="left"/>
+      <w:pPr>
+        <w:ind w:left="6705" w:hanging="360"/>
+      </w:pPr>
+    </w:lvl>
+    <w:lvl w:ilvl="8" w:tplc="0809001B" w:tentative="1">
+      <w:start w:val="1"/>
+      <w:numFmt w:val="lowerRoman"/>
+      <w:lvlText w:val="%9."/>
+      <w:lvlJc w:val="right"/>
+      <w:pPr>
+        <w:ind w:left="7425" w:hanging="180"/>
+      </w:pPr>
+    </w:lvl>
+  </w:abstractNum>
   <w:num w:numId="1">
+    <w:abstractNumId w:val="1"/>
+  </w:num>
+  <w:num w:numId="2">
+    <w:abstractNumId w:val="2"/>
+  </w:num>
+  <w:num w:numId="3">
     <w:abstractNumId w:val="0"/>
   </w:num>
 </w:numbering>
@@ -3102,6 +3595,26 @@
       <w:color w:val="2E74B5" w:themeColor="accent1" w:themeShade="BF"/>
     </w:rPr>
   </w:style>
+  <w:style w:type="paragraph" w:styleId="Rubrik5">
+    <w:name w:val="heading 5"/>
+    <w:basedOn w:val="Normal"/>
+    <w:next w:val="Normal"/>
+    <w:link w:val="Rubrik5Char"/>
+    <w:uiPriority w:val="9"/>
+    <w:unhideWhenUsed/>
+    <w:qFormat/>
+    <w:rsid w:val="00872B89"/>
+    <w:pPr>
+      <w:keepNext/>
+      <w:keepLines/>
+      <w:spacing w:before="40" w:after="0"/>
+      <w:outlineLvl w:val="4"/>
+    </w:pPr>
+    <w:rPr>
+      <w:rFonts w:asciiTheme="majorHAnsi" w:eastAsiaTheme="majorEastAsia" w:hAnsiTheme="majorHAnsi" w:cstheme="majorBidi"/>
+      <w:color w:val="2E74B5" w:themeColor="accent1" w:themeShade="BF"/>
+    </w:rPr>
+  </w:style>
   <w:style w:type="character" w:default="1" w:styleId="Standardstycketeckensnitt">
     <w:name w:val="Default Paragraph Font"/>
     <w:uiPriority w:val="1"/>
@@ -3416,6 +3929,18 @@
       <w:szCs w:val="18"/>
     </w:rPr>
   </w:style>
+  <w:style w:type="character" w:customStyle="1" w:styleId="Rubrik5Char">
+    <w:name w:val="Rubrik 5 Char"/>
+    <w:basedOn w:val="Standardstycketeckensnitt"/>
+    <w:link w:val="Rubrik5"/>
+    <w:uiPriority w:val="9"/>
+    <w:rsid w:val="00872B89"/>
+    <w:rPr>
+      <w:rFonts w:asciiTheme="majorHAnsi" w:eastAsiaTheme="majorEastAsia" w:hAnsiTheme="majorHAnsi" w:cstheme="majorBidi"/>
+      <w:color w:val="2E74B5" w:themeColor="accent1" w:themeShade="BF"/>
+      <w:lang w:val="en-US"/>
+    </w:rPr>
+  </w:style>
 </w:styles>
 </file>
 
@@ -3685,7 +4210,7 @@
 </file>
 
 <file path=customXml/itemProps1.xml><?xml version="1.0" encoding="utf-8"?>
-<ds:datastoreItem xmlns:ds="http://schemas.openxmlformats.org/officeDocument/2006/customXml" ds:itemID="{E90801AF-017E-4EA4-9DBE-51D2139048B9}">
+<ds:datastoreItem xmlns:ds="http://schemas.openxmlformats.org/officeDocument/2006/customXml" ds:itemID="{EBD634FD-77D2-478D-824F-8533A3F383E0}">
   <ds:schemaRefs>
     <ds:schemaRef ds:uri="http://schemas.openxmlformats.org/officeDocument/2006/bibliography"/>
   </ds:schemaRefs>

</xml_diff>

<commit_message>
Update - Some report stuff
</commit_message>
<xml_diff>
--- a/Lab 3/Report/Assignment3-report.docx
+++ b/Lab 3/Report/Assignment3-report.docx
@@ -1206,7 +1206,19 @@
         <w:jc w:val="both"/>
       </w:pPr>
       <w:r>
-        <w:t xml:space="preserve">To correct any flaws in the offspring’s DNA a list is created before the breeding-process that contains all available locations, these are then matched with the new chromosome to be added and “popped” from the available-list, afterwards a correction is made checking for any duplicates in the DNA, if found – that chromosome is then replaced with the first available location in the available-list.  </w:t>
+        <w:t>To correct any flaws in the offspring’s DNA a list is created before the breeding-process that contains all available locations, these are then matched with the new chromosome</w:t>
+      </w:r>
+      <w:r>
+        <w:t>-part</w:t>
+      </w:r>
+      <w:r>
+        <w:t xml:space="preserve"> to be added and “popped” from the available-list, afterwards a correction is made checking for any duplicates in the DNA, if found – that chromosome</w:t>
+      </w:r>
+      <w:r>
+        <w:t>-part</w:t>
+      </w:r>
+      <w:r>
+        <w:t xml:space="preserve"> is then replaced with the first available location in the available-list.  </w:t>
       </w:r>
     </w:p>
     <w:p>
@@ -1233,7 +1245,13 @@
         <w:t xml:space="preserve">There are three different kinds of mutation-functions defined in the implementation; Chromosome-Swap, Chromosome-Shift and Chromosome-Reverse-Range. </w:t>
       </w:r>
       <w:r>
-        <w:t>Possibly the most common function is the Chromosome-Swap where a chromosomes index simp</w:t>
+        <w:t>Possibly the most common function is the Chromosome-Swap where a</w:t>
+      </w:r>
+      <w:r>
+        <w:t xml:space="preserve"> chromosome-parts</w:t>
+      </w:r>
+      <w:r>
+        <w:t xml:space="preserve"> index simp</w:t>
       </w:r>
       <w:r>
         <w:t>ly</w:t>
@@ -1272,8 +1290,8 @@
         </w:rPr>
         <w:drawing>
           <wp:inline distT="0" distB="0" distL="0" distR="0" wp14:anchorId="7D7D682C" wp14:editId="4F126B20">
-            <wp:extent cx="2937600" cy="1440000"/>
-            <wp:effectExtent l="0" t="0" r="0" b="8255"/>
+            <wp:extent cx="2570400" cy="1260000"/>
+            <wp:effectExtent l="0" t="0" r="1905" b="0"/>
             <wp:docPr id="14" name="Bildobjekt 14"/>
             <wp:cNvGraphicFramePr>
               <a:graphicFrameLocks xmlns:a="http://schemas.openxmlformats.org/drawingml/2006/main" noChangeAspect="1"/>
@@ -1294,7 +1312,7 @@
                   <pic:spPr>
                     <a:xfrm>
                       <a:off x="0" y="0"/>
-                      <a:ext cx="2937600" cy="1440000"/>
+                      <a:ext cx="2570400" cy="1260000"/>
                     </a:xfrm>
                     <a:prstGeom prst="rect">
                       <a:avLst/>
@@ -1503,7 +1521,25 @@
         <w:t xml:space="preserve">), those crossed lines seen in the figure means that we aren’t using the fastest route, to resolve this we simply need to avoid </w:t>
       </w:r>
       <w:r>
-        <w:t xml:space="preserve">crossed lines. This is something that either the swap or the shift function can solve in a single mutation. The chromosomes FEDC will need to be visited in the reverse order → CDEF to achieve this adjustment, and the reverse-range function does just that. </w:t>
+        <w:t xml:space="preserve">crossed lines. This is something that </w:t>
+      </w:r>
+      <w:r>
+        <w:t>n</w:t>
+      </w:r>
+      <w:r>
+        <w:t xml:space="preserve">either the swap </w:t>
+      </w:r>
+      <w:r>
+        <w:t>n</w:t>
+      </w:r>
+      <w:r>
+        <w:t>or the shift function can solve in a single mutation. The chromosome</w:t>
+      </w:r>
+      <w:r>
+        <w:t>-parts</w:t>
+      </w:r>
+      <w:r>
+        <w:t xml:space="preserve"> FEDC will need to be visited in the reverse order → CDEF to achieve this adjustment, and the reverse-range function does just that. </w:t>
       </w:r>
     </w:p>
     <w:p>
@@ -2560,7 +2596,25 @@
         <w:t>thoughts</w:t>
       </w:r>
       <w:r>
-        <w:t xml:space="preserve"> of how it might be improved, the biggest problem seem to be a declining of performance improvement after an arbitrary number of generations, well this could be viewed as expected as the number of “better” solutions becomes fewer as the population improves. The problem actually lies in the population after a while “specializing” in a very specific type of route, and that makes it very difficult for new better solutions to arise. The population is too good to be able to “start” new ideas from scratch and usually just dismiss any attempt to think “outside the box”. A possible solution would be to let multiple population</w:t>
+        <w:t xml:space="preserve"> of how it might be improved, the biggest problem seem to be a declining of performance improvement after an arbitrary number of generations, well this could be viewed as expected as the number of “better” solutions becomes fewer as the population improves. The problem </w:t>
+      </w:r>
+      <w:r>
+        <w:t>might actually lie</w:t>
+      </w:r>
+      <w:r>
+        <w:t xml:space="preserve"> in the population after a while “specializing” in a very specific type of route, and that makes it very difficult for new better solutions to arise. The population is too </w:t>
+      </w:r>
+      <w:r>
+        <w:t>“</w:t>
+      </w:r>
+      <w:r>
+        <w:t>good</w:t>
+      </w:r>
+      <w:r>
+        <w:t>”</w:t>
+      </w:r>
+      <w:r>
+        <w:t xml:space="preserve"> to be able to “start” new ideas from scratch and usually just dismiss any attempt to think “outside the box”. A possible solution would be to let multiple population</w:t>
       </w:r>
       <w:r>
         <w:t>s</w:t>
@@ -2596,13 +2650,31 @@
         <w:t xml:space="preserve"> a chance</w:t>
       </w:r>
       <w:r>
-        <w:t xml:space="preserve"> grow freely</w:t>
-      </w:r>
-      <w:r>
-        <w:t xml:space="preserve"> and could improve the performance in the long run</w:t>
-      </w:r>
-      <w:r>
-        <w:t>, well, it’s just a thought.</w:t>
+        <w:t xml:space="preserve"> </w:t>
+      </w:r>
+      <w:r>
+        <w:t xml:space="preserve">to </w:t>
+      </w:r>
+      <w:r>
+        <w:t>grow freely</w:t>
+      </w:r>
+      <w:r>
+        <w:t xml:space="preserve"> and could </w:t>
+      </w:r>
+      <w:r>
+        <w:t xml:space="preserve">possibly </w:t>
+      </w:r>
+      <w:r>
+        <w:t xml:space="preserve">improve the </w:t>
+      </w:r>
+      <w:r>
+        <w:t>solution</w:t>
+      </w:r>
+      <w:r>
+        <w:t xml:space="preserve"> in the long run</w:t>
+      </w:r>
+      <w:r>
+        <w:t xml:space="preserve">. </w:t>
       </w:r>
       <w:r>
         <w:rPr>
@@ -2617,7 +2689,6 @@
         <w:jc w:val="both"/>
         <w:rPr>
           <w:noProof/>
-          <w:lang w:val="en-GB"/>
         </w:rPr>
       </w:pPr>
       <w:bookmarkStart w:id="0" w:name="_GoBack"/>
@@ -4210,7 +4281,7 @@
 </file>
 
 <file path=customXml/itemProps1.xml><?xml version="1.0" encoding="utf-8"?>
-<ds:datastoreItem xmlns:ds="http://schemas.openxmlformats.org/officeDocument/2006/customXml" ds:itemID="{EBD634FD-77D2-478D-824F-8533A3F383E0}">
+<ds:datastoreItem xmlns:ds="http://schemas.openxmlformats.org/officeDocument/2006/customXml" ds:itemID="{91649219-931A-41FD-97A2-BA1BAFC57A84}">
   <ds:schemaRefs>
     <ds:schemaRef ds:uri="http://schemas.openxmlformats.org/officeDocument/2006/bibliography"/>
   </ds:schemaRefs>

</xml_diff>